<commit_message>
Se agregan los prototipos del cu-17 y se actualiza su descripcion
</commit_message>
<xml_diff>
--- a/Artefactos/CUs/Descripcion CU Flores Nestozo Jesus Enrique.docx
+++ b/Artefactos/CUs/Descripcion CU Flores Nestozo Jesus Enrique.docx
@@ -4908,7 +4908,23 @@
                 <w:sz w:val="18"/>
                 <w:lang w:val="es-MX"/>
               </w:rPr>
-              <w:t>Visualizar historial de pago de pisos</w:t>
+              <w:t xml:space="preserve">Visualizar historial de pago de </w:t>
+            </w:r>
+            <w:r>
+              <w:rPr>
+                <w:rFonts w:cstheme="minorHAnsi"/>
+                <w:sz w:val="18"/>
+                <w:lang w:val="es-MX"/>
+              </w:rPr>
+              <w:t>espacio</w:t>
+            </w:r>
+            <w:r>
+              <w:rPr>
+                <w:rFonts w:cstheme="minorHAnsi"/>
+                <w:sz w:val="18"/>
+                <w:lang w:val="es-MX"/>
+              </w:rPr>
+              <w:t>s</w:t>
             </w:r>
           </w:p>
         </w:tc>
@@ -5836,25 +5852,7 @@
                 <w:szCs w:val="18"/>
                 <w:lang w:val="es-MX"/>
               </w:rPr>
-              <w:t>El d</w:t>
-            </w:r>
-            <w:r>
-              <w:rPr>
-                <w:rFonts w:cstheme="minorHAnsi"/>
-                <w:sz w:val="18"/>
-                <w:szCs w:val="18"/>
-                <w:lang w:val="es-MX"/>
-              </w:rPr>
-              <w:t>irector selecciona una fecha inicio y una fecha final para el filtrado de datos</w:t>
-            </w:r>
-            <w:r>
-              <w:rPr>
-                <w:rFonts w:cstheme="minorHAnsi"/>
-                <w:sz w:val="18"/>
-                <w:szCs w:val="18"/>
-                <w:lang w:val="es-MX"/>
-              </w:rPr>
-              <w:t>.</w:t>
+              <w:t>El director selecciona filtrar pagos.</w:t>
             </w:r>
           </w:p>
           <w:p>
@@ -5881,16 +5879,61 @@
                 <w:szCs w:val="18"/>
                 <w:lang w:val="es-MX"/>
               </w:rPr>
-              <w:t>El sistema despliega los pagos registr</w:t>
-            </w:r>
-            <w:r>
-              <w:rPr>
-                <w:rFonts w:cstheme="minorHAnsi"/>
-                <w:sz w:val="18"/>
-                <w:szCs w:val="18"/>
-                <w:lang w:val="es-MX"/>
-              </w:rPr>
-              <w:t>ados entre los rangos de fechas.</w:t>
+              <w:t>El sistema despliega una ventana con el campo fecha inicio y fecha fin.</w:t>
+            </w:r>
+          </w:p>
+          <w:p>
+            <w:pPr>
+              <w:pStyle w:val="Prrafodelista"/>
+              <w:numPr>
+                <w:ilvl w:val="0"/>
+                <w:numId w:val="20"/>
+              </w:numPr>
+              <w:suppressAutoHyphens w:val="0"/>
+              <w:spacing w:after="200" w:line="276" w:lineRule="auto"/>
+              <w:jc w:val="both"/>
+              <w:rPr>
+                <w:rFonts w:cstheme="minorHAnsi"/>
+                <w:sz w:val="18"/>
+                <w:szCs w:val="18"/>
+                <w:lang w:val="es-MX"/>
+              </w:rPr>
+            </w:pPr>
+            <w:r>
+              <w:rPr>
+                <w:rFonts w:cstheme="minorHAnsi"/>
+                <w:sz w:val="18"/>
+                <w:szCs w:val="18"/>
+                <w:lang w:val="es-MX"/>
+              </w:rPr>
+              <w:t>El director selecciona una fecha inicio y fecha fin y selecciona aceptar.</w:t>
+            </w:r>
+          </w:p>
+          <w:p>
+            <w:pPr>
+              <w:pStyle w:val="Prrafodelista"/>
+              <w:numPr>
+                <w:ilvl w:val="0"/>
+                <w:numId w:val="20"/>
+              </w:numPr>
+              <w:suppressAutoHyphens w:val="0"/>
+              <w:spacing w:after="200" w:line="276" w:lineRule="auto"/>
+              <w:jc w:val="both"/>
+              <w:rPr>
+                <w:rFonts w:cstheme="minorHAnsi"/>
+                <w:sz w:val="18"/>
+                <w:szCs w:val="18"/>
+                <w:lang w:val="es-MX"/>
+              </w:rPr>
+            </w:pPr>
+            <w:r>
+              <w:rPr>
+                <w:rFonts w:cstheme="minorHAnsi"/>
+                <w:sz w:val="18"/>
+                <w:szCs w:val="18"/>
+                <w:lang w:val="es-MX"/>
+              </w:rPr>
+              <w:t>El sistema despliega los pagos registrados entre los rangos de fechas.</w:t>
             </w:r>
           </w:p>
         </w:tc>
@@ -7924,7 +7967,43 @@
                 <w:szCs w:val="18"/>
                 <w:lang w:val="es-MX"/>
               </w:rPr>
-              <w:t>El sistema despliega una ventana con el campo de selección de grupo.</w:t>
+              <w:t xml:space="preserve">El sistema despliega una ventana con </w:t>
+            </w:r>
+            <w:r>
+              <w:rPr>
+                <w:rFonts w:cstheme="minorHAnsi"/>
+                <w:sz w:val="18"/>
+                <w:szCs w:val="18"/>
+                <w:lang w:val="es-MX"/>
+              </w:rPr>
+              <w:t>los</w:t>
+            </w:r>
+            <w:r>
+              <w:rPr>
+                <w:rFonts w:cstheme="minorHAnsi"/>
+                <w:sz w:val="18"/>
+                <w:szCs w:val="18"/>
+                <w:lang w:val="es-MX"/>
+              </w:rPr>
+              <w:t xml:space="preserve"> grupo</w:t>
+            </w:r>
+            <w:r>
+              <w:rPr>
+                <w:rFonts w:cstheme="minorHAnsi"/>
+                <w:sz w:val="18"/>
+                <w:szCs w:val="18"/>
+                <w:lang w:val="es-MX"/>
+              </w:rPr>
+              <w:t>s registrados</w:t>
+            </w:r>
+            <w:r>
+              <w:rPr>
+                <w:rFonts w:cstheme="minorHAnsi"/>
+                <w:sz w:val="18"/>
+                <w:szCs w:val="18"/>
+                <w:lang w:val="es-MX"/>
+              </w:rPr>
+              <w:t>.</w:t>
             </w:r>
           </w:p>
           <w:p>
@@ -7950,7 +8029,25 @@
                 <w:szCs w:val="18"/>
                 <w:lang w:val="es-MX"/>
               </w:rPr>
-              <w:t>El director selecciona el grupo.</w:t>
+              <w:t>El director selecciona el grupo</w:t>
+            </w:r>
+            <w:r>
+              <w:rPr>
+                <w:rFonts w:cstheme="minorHAnsi"/>
+                <w:sz w:val="18"/>
+                <w:szCs w:val="18"/>
+                <w:lang w:val="es-MX"/>
+              </w:rPr>
+              <w:t xml:space="preserve"> y da clic en modificar</w:t>
+            </w:r>
+            <w:r>
+              <w:rPr>
+                <w:rFonts w:cstheme="minorHAnsi"/>
+                <w:sz w:val="18"/>
+                <w:szCs w:val="18"/>
+                <w:lang w:val="es-MX"/>
+              </w:rPr>
+              <w:t>.</w:t>
             </w:r>
           </w:p>
           <w:p>
@@ -8002,7 +8099,7 @@
                 <w:szCs w:val="18"/>
                 <w:lang w:val="es-MX"/>
               </w:rPr>
-              <w:t>El director selecciona modificar.</w:t>
+              <w:t>El director realizar las modificaciones pertinentes y da clic en guardar.</w:t>
             </w:r>
           </w:p>
           <w:p>
@@ -8028,7 +8125,7 @@
                 <w:szCs w:val="18"/>
                 <w:lang w:val="es-MX"/>
               </w:rPr>
-              <w:t>El sistema habilita los campos para su modificación.</w:t>
+              <w:t>El sistema despliega un mensaje preguntando si desea guardar los cambios.</w:t>
             </w:r>
           </w:p>
           <w:p>
@@ -8054,7 +8151,7 @@
                 <w:szCs w:val="18"/>
                 <w:lang w:val="es-MX"/>
               </w:rPr>
-              <w:t>El director realizar las modificaciones pertinentes y da clic en guardar.</w:t>
+              <w:t>El director da clic en aceptar.</w:t>
             </w:r>
           </w:p>
           <w:p>
@@ -8080,16 +8177,11 @@
                 <w:szCs w:val="18"/>
                 <w:lang w:val="es-MX"/>
               </w:rPr>
-              <w:t>El sistema despliega un mensaje preguntando si desea guardar los cambios.</w:t>
-            </w:r>
-          </w:p>
-          <w:p>
-            <w:pPr>
-              <w:pStyle w:val="Prrafodelista"/>
-              <w:numPr>
-                <w:ilvl w:val="2"/>
-                <w:numId w:val="16"/>
-              </w:numPr>
+              <w:t>El sistema guarda los cambios en la base de datos y regresa a la ventana principal.</w:t>
+            </w:r>
+          </w:p>
+          <w:p>
+            <w:pPr>
               <w:suppressAutoHyphens w:val="0"/>
               <w:spacing w:after="200" w:line="276" w:lineRule="auto"/>
               <w:rPr>
@@ -8106,54 +8198,16 @@
                 <w:szCs w:val="18"/>
                 <w:lang w:val="es-MX"/>
               </w:rPr>
-              <w:t>El director da clic en aceptar.</w:t>
-            </w:r>
-          </w:p>
-          <w:p>
-            <w:pPr>
-              <w:pStyle w:val="Prrafodelista"/>
-              <w:numPr>
-                <w:ilvl w:val="2"/>
-                <w:numId w:val="16"/>
-              </w:numPr>
-              <w:suppressAutoHyphens w:val="0"/>
-              <w:spacing w:after="200" w:line="276" w:lineRule="auto"/>
-              <w:rPr>
-                <w:rFonts w:cstheme="minorHAnsi"/>
-                <w:sz w:val="18"/>
-                <w:szCs w:val="18"/>
-                <w:lang w:val="es-MX"/>
-              </w:rPr>
-            </w:pPr>
-            <w:r>
-              <w:rPr>
-                <w:rFonts w:cstheme="minorHAnsi"/>
-                <w:sz w:val="18"/>
-                <w:szCs w:val="18"/>
-                <w:lang w:val="es-MX"/>
-              </w:rPr>
-              <w:t>El sistema guarda los cambios en la base de datos y regresa a la ventana principal.</w:t>
-            </w:r>
-          </w:p>
-          <w:p>
-            <w:pPr>
-              <w:suppressAutoHyphens w:val="0"/>
-              <w:spacing w:after="200" w:line="276" w:lineRule="auto"/>
-              <w:rPr>
-                <w:rFonts w:cstheme="minorHAnsi"/>
-                <w:sz w:val="18"/>
-                <w:szCs w:val="18"/>
-                <w:lang w:val="es-MX"/>
-              </w:rPr>
-            </w:pPr>
-            <w:r>
-              <w:rPr>
-                <w:rFonts w:cstheme="minorHAnsi"/>
-                <w:sz w:val="18"/>
-                <w:szCs w:val="18"/>
-                <w:lang w:val="es-MX"/>
-              </w:rPr>
-              <w:t>Cancelar grupo.</w:t>
+              <w:t>Dar de baja</w:t>
+            </w:r>
+            <w:r>
+              <w:rPr>
+                <w:rFonts w:cstheme="minorHAnsi"/>
+                <w:sz w:val="18"/>
+                <w:szCs w:val="18"/>
+                <w:lang w:val="es-MX"/>
+              </w:rPr>
+              <w:t>.</w:t>
             </w:r>
           </w:p>
           <w:p>
@@ -8179,15 +8233,33 @@
                 <w:szCs w:val="18"/>
                 <w:lang w:val="es-MX"/>
               </w:rPr>
-              <w:t>El director da clic en cancelar grupo</w:t>
+              <w:t xml:space="preserve">El director da clic en </w:t>
+            </w:r>
+            <w:r>
+              <w:rPr>
+                <w:rFonts w:cstheme="minorHAnsi"/>
+                <w:sz w:val="18"/>
+                <w:szCs w:val="18"/>
+                <w:lang w:val="es-MX"/>
+              </w:rPr>
+              <w:t>dar de baja</w:t>
+            </w:r>
+            <w:r>
+              <w:rPr>
+                <w:rFonts w:cstheme="minorHAnsi"/>
+                <w:sz w:val="18"/>
+                <w:szCs w:val="18"/>
+                <w:lang w:val="es-MX"/>
+              </w:rPr>
+              <w:t xml:space="preserve"> grupo</w:t>
             </w:r>
           </w:p>
           <w:p>
             <w:pPr>
               <w:pStyle w:val="Prrafodelista"/>
               <w:numPr>
-                <w:ilvl w:val="2"/>
-                <w:numId w:val="17"/>
+                <w:ilvl w:val="0"/>
+                <w:numId w:val="26"/>
               </w:numPr>
               <w:suppressAutoHyphens w:val="0"/>
               <w:spacing w:after="200" w:line="276" w:lineRule="auto"/>
@@ -8212,8 +8284,8 @@
             <w:pPr>
               <w:pStyle w:val="Prrafodelista"/>
               <w:numPr>
-                <w:ilvl w:val="2"/>
-                <w:numId w:val="17"/>
+                <w:ilvl w:val="0"/>
+                <w:numId w:val="27"/>
               </w:numPr>
               <w:suppressAutoHyphens w:val="0"/>
               <w:spacing w:after="200" w:line="276" w:lineRule="auto"/>
@@ -8238,8 +8310,8 @@
             <w:pPr>
               <w:pStyle w:val="Prrafodelista"/>
               <w:numPr>
-                <w:ilvl w:val="2"/>
-                <w:numId w:val="17"/>
+                <w:ilvl w:val="0"/>
+                <w:numId w:val="28"/>
               </w:numPr>
               <w:suppressAutoHyphens w:val="0"/>
               <w:spacing w:after="200" w:line="276" w:lineRule="auto"/>
@@ -8264,8 +8336,8 @@
             <w:pPr>
               <w:pStyle w:val="Prrafodelista"/>
               <w:numPr>
-                <w:ilvl w:val="2"/>
-                <w:numId w:val="17"/>
+                <w:ilvl w:val="0"/>
+                <w:numId w:val="29"/>
               </w:numPr>
               <w:suppressAutoHyphens w:val="0"/>
               <w:spacing w:after="200" w:line="276" w:lineRule="auto"/>
@@ -8290,8 +8362,8 @@
             <w:pPr>
               <w:pStyle w:val="Prrafodelista"/>
               <w:numPr>
-                <w:ilvl w:val="2"/>
-                <w:numId w:val="17"/>
+                <w:ilvl w:val="0"/>
+                <w:numId w:val="30"/>
               </w:numPr>
               <w:suppressAutoHyphens w:val="0"/>
               <w:spacing w:after="200" w:line="276" w:lineRule="auto"/>
@@ -8316,8 +8388,8 @@
             <w:pPr>
               <w:pStyle w:val="Prrafodelista"/>
               <w:numPr>
-                <w:ilvl w:val="2"/>
-                <w:numId w:val="17"/>
+                <w:ilvl w:val="0"/>
+                <w:numId w:val="31"/>
               </w:numPr>
               <w:suppressAutoHyphens w:val="0"/>
               <w:spacing w:after="200" w:line="276" w:lineRule="auto"/>
@@ -8342,8 +8414,8 @@
             <w:pPr>
               <w:pStyle w:val="Prrafodelista"/>
               <w:numPr>
-                <w:ilvl w:val="2"/>
-                <w:numId w:val="17"/>
+                <w:ilvl w:val="0"/>
+                <w:numId w:val="32"/>
               </w:numPr>
               <w:suppressAutoHyphens w:val="0"/>
               <w:spacing w:after="200" w:line="276" w:lineRule="auto"/>
@@ -8497,6 +8569,13 @@
         </w:tc>
       </w:tr>
     </w:tbl>
+    <w:p>
+      <w:pPr>
+        <w:rPr>
+          <w:lang w:val="es-MX"/>
+        </w:rPr>
+      </w:pPr>
+    </w:p>
     <w:p>
       <w:pPr>
         <w:rPr>
@@ -8721,6 +8800,95 @@
     </w:lvl>
   </w:abstractNum>
   <w:abstractNum w:abstractNumId="2" w15:restartNumberingAfterBreak="0">
+    <w:nsid w:val="07230081"/>
+    <w:multiLevelType w:val="hybridMultilevel"/>
+    <w:tmpl w:val="12BAA8D6"/>
+    <w:lvl w:ilvl="0" w:tplc="D7A44EA6">
+      <w:start w:val="1"/>
+      <w:numFmt w:val="decimal"/>
+      <w:lvlText w:val="%1.1.3.3"/>
+      <w:lvlJc w:val="left"/>
+      <w:pPr>
+        <w:ind w:left="360" w:hanging="360"/>
+      </w:pPr>
+      <w:rPr>
+        <w:rFonts w:hint="default"/>
+      </w:rPr>
+    </w:lvl>
+    <w:lvl w:ilvl="1" w:tplc="080A0019" w:tentative="1">
+      <w:start w:val="1"/>
+      <w:numFmt w:val="lowerLetter"/>
+      <w:lvlText w:val="%2."/>
+      <w:lvlJc w:val="left"/>
+      <w:pPr>
+        <w:ind w:left="1440" w:hanging="360"/>
+      </w:pPr>
+    </w:lvl>
+    <w:lvl w:ilvl="2" w:tplc="080A001B" w:tentative="1">
+      <w:start w:val="1"/>
+      <w:numFmt w:val="lowerRoman"/>
+      <w:lvlText w:val="%3."/>
+      <w:lvlJc w:val="right"/>
+      <w:pPr>
+        <w:ind w:left="2160" w:hanging="180"/>
+      </w:pPr>
+    </w:lvl>
+    <w:lvl w:ilvl="3" w:tplc="080A000F" w:tentative="1">
+      <w:start w:val="1"/>
+      <w:numFmt w:val="decimal"/>
+      <w:lvlText w:val="%4."/>
+      <w:lvlJc w:val="left"/>
+      <w:pPr>
+        <w:ind w:left="2880" w:hanging="360"/>
+      </w:pPr>
+    </w:lvl>
+    <w:lvl w:ilvl="4" w:tplc="080A0019" w:tentative="1">
+      <w:start w:val="1"/>
+      <w:numFmt w:val="lowerLetter"/>
+      <w:lvlText w:val="%5."/>
+      <w:lvlJc w:val="left"/>
+      <w:pPr>
+        <w:ind w:left="3600" w:hanging="360"/>
+      </w:pPr>
+    </w:lvl>
+    <w:lvl w:ilvl="5" w:tplc="080A001B" w:tentative="1">
+      <w:start w:val="1"/>
+      <w:numFmt w:val="lowerRoman"/>
+      <w:lvlText w:val="%6."/>
+      <w:lvlJc w:val="right"/>
+      <w:pPr>
+        <w:ind w:left="4320" w:hanging="180"/>
+      </w:pPr>
+    </w:lvl>
+    <w:lvl w:ilvl="6" w:tplc="080A000F" w:tentative="1">
+      <w:start w:val="1"/>
+      <w:numFmt w:val="decimal"/>
+      <w:lvlText w:val="%7."/>
+      <w:lvlJc w:val="left"/>
+      <w:pPr>
+        <w:ind w:left="5040" w:hanging="360"/>
+      </w:pPr>
+    </w:lvl>
+    <w:lvl w:ilvl="7" w:tplc="080A0019" w:tentative="1">
+      <w:start w:val="1"/>
+      <w:numFmt w:val="lowerLetter"/>
+      <w:lvlText w:val="%8."/>
+      <w:lvlJc w:val="left"/>
+      <w:pPr>
+        <w:ind w:left="5760" w:hanging="360"/>
+      </w:pPr>
+    </w:lvl>
+    <w:lvl w:ilvl="8" w:tplc="080A001B" w:tentative="1">
+      <w:start w:val="1"/>
+      <w:numFmt w:val="lowerRoman"/>
+      <w:lvlText w:val="%9."/>
+      <w:lvlJc w:val="right"/>
+      <w:pPr>
+        <w:ind w:left="6480" w:hanging="180"/>
+      </w:pPr>
+    </w:lvl>
+  </w:abstractNum>
+  <w:abstractNum w:abstractNumId="3" w15:restartNumberingAfterBreak="0">
     <w:nsid w:val="07920CA1"/>
     <w:multiLevelType w:val="multilevel"/>
     <w:tmpl w:val="377ACCD8"/>
@@ -8833,7 +9001,7 @@
       </w:rPr>
     </w:lvl>
   </w:abstractNum>
-  <w:abstractNum w:abstractNumId="3" w15:restartNumberingAfterBreak="0">
+  <w:abstractNum w:abstractNumId="4" w15:restartNumberingAfterBreak="0">
     <w:nsid w:val="07A45FB2"/>
     <w:multiLevelType w:val="multilevel"/>
     <w:tmpl w:val="4D8ED9C2"/>
@@ -8954,7 +9122,7 @@
       </w:rPr>
     </w:lvl>
   </w:abstractNum>
-  <w:abstractNum w:abstractNumId="4" w15:restartNumberingAfterBreak="0">
+  <w:abstractNum w:abstractNumId="5" w15:restartNumberingAfterBreak="0">
     <w:nsid w:val="137C31B4"/>
     <w:multiLevelType w:val="multilevel"/>
     <w:tmpl w:val="0D060A48"/>
@@ -9067,7 +9235,7 @@
       </w:rPr>
     </w:lvl>
   </w:abstractNum>
-  <w:abstractNum w:abstractNumId="5" w15:restartNumberingAfterBreak="0">
+  <w:abstractNum w:abstractNumId="6" w15:restartNumberingAfterBreak="0">
     <w:nsid w:val="1BDD1F43"/>
     <w:multiLevelType w:val="multilevel"/>
     <w:tmpl w:val="2208ECB4"/>
@@ -9180,7 +9348,7 @@
       </w:rPr>
     </w:lvl>
   </w:abstractNum>
-  <w:abstractNum w:abstractNumId="6" w15:restartNumberingAfterBreak="0">
+  <w:abstractNum w:abstractNumId="7" w15:restartNumberingAfterBreak="0">
     <w:nsid w:val="1F7A300F"/>
     <w:multiLevelType w:val="multilevel"/>
     <w:tmpl w:val="7AB0254E"/>
@@ -9266,7 +9434,7 @@
       </w:pPr>
     </w:lvl>
   </w:abstractNum>
-  <w:abstractNum w:abstractNumId="7" w15:restartNumberingAfterBreak="0">
+  <w:abstractNum w:abstractNumId="8" w15:restartNumberingAfterBreak="0">
     <w:nsid w:val="2A412EF0"/>
     <w:multiLevelType w:val="multilevel"/>
     <w:tmpl w:val="B3F2E2C4"/>
@@ -9379,7 +9547,7 @@
       </w:rPr>
     </w:lvl>
   </w:abstractNum>
-  <w:abstractNum w:abstractNumId="8" w15:restartNumberingAfterBreak="0">
+  <w:abstractNum w:abstractNumId="9" w15:restartNumberingAfterBreak="0">
     <w:nsid w:val="2C712FBB"/>
     <w:multiLevelType w:val="hybridMultilevel"/>
     <w:tmpl w:val="1D7A3370"/>
@@ -9468,7 +9636,7 @@
       </w:pPr>
     </w:lvl>
   </w:abstractNum>
-  <w:abstractNum w:abstractNumId="9" w15:restartNumberingAfterBreak="0">
+  <w:abstractNum w:abstractNumId="10" w15:restartNumberingAfterBreak="0">
     <w:nsid w:val="2E3906C6"/>
     <w:multiLevelType w:val="hybridMultilevel"/>
     <w:tmpl w:val="0A04A9A8"/>
@@ -9557,7 +9725,7 @@
       </w:pPr>
     </w:lvl>
   </w:abstractNum>
-  <w:abstractNum w:abstractNumId="10" w15:restartNumberingAfterBreak="0">
+  <w:abstractNum w:abstractNumId="11" w15:restartNumberingAfterBreak="0">
     <w:nsid w:val="33D7067A"/>
     <w:multiLevelType w:val="multilevel"/>
     <w:tmpl w:val="2F9011B4"/>
@@ -9670,7 +9838,7 @@
       </w:rPr>
     </w:lvl>
   </w:abstractNum>
-  <w:abstractNum w:abstractNumId="11" w15:restartNumberingAfterBreak="0">
+  <w:abstractNum w:abstractNumId="12" w15:restartNumberingAfterBreak="0">
     <w:nsid w:val="358F5C74"/>
     <w:multiLevelType w:val="multilevel"/>
     <w:tmpl w:val="317A67F0"/>
@@ -9783,7 +9951,7 @@
       </w:rPr>
     </w:lvl>
   </w:abstractNum>
-  <w:abstractNum w:abstractNumId="12" w15:restartNumberingAfterBreak="0">
+  <w:abstractNum w:abstractNumId="13" w15:restartNumberingAfterBreak="0">
     <w:nsid w:val="36EF2C00"/>
     <w:multiLevelType w:val="multilevel"/>
     <w:tmpl w:val="7AB0254E"/>
@@ -9869,7 +10037,7 @@
       </w:pPr>
     </w:lvl>
   </w:abstractNum>
-  <w:abstractNum w:abstractNumId="13" w15:restartNumberingAfterBreak="0">
+  <w:abstractNum w:abstractNumId="14" w15:restartNumberingAfterBreak="0">
     <w:nsid w:val="38B369B4"/>
     <w:multiLevelType w:val="multilevel"/>
     <w:tmpl w:val="7AB0254E"/>
@@ -9955,7 +10123,96 @@
       </w:pPr>
     </w:lvl>
   </w:abstractNum>
-  <w:abstractNum w:abstractNumId="14" w15:restartNumberingAfterBreak="0">
+  <w:abstractNum w:abstractNumId="15" w15:restartNumberingAfterBreak="0">
+    <w:nsid w:val="42EB0432"/>
+    <w:multiLevelType w:val="hybridMultilevel"/>
+    <w:tmpl w:val="2A5EBDAC"/>
+    <w:lvl w:ilvl="0" w:tplc="25520E86">
+      <w:start w:val="1"/>
+      <w:numFmt w:val="decimal"/>
+      <w:lvlText w:val="%1.1.3.2"/>
+      <w:lvlJc w:val="left"/>
+      <w:pPr>
+        <w:ind w:left="360" w:hanging="360"/>
+      </w:pPr>
+      <w:rPr>
+        <w:rFonts w:hint="default"/>
+      </w:rPr>
+    </w:lvl>
+    <w:lvl w:ilvl="1" w:tplc="080A0019" w:tentative="1">
+      <w:start w:val="1"/>
+      <w:numFmt w:val="lowerLetter"/>
+      <w:lvlText w:val="%2."/>
+      <w:lvlJc w:val="left"/>
+      <w:pPr>
+        <w:ind w:left="1440" w:hanging="360"/>
+      </w:pPr>
+    </w:lvl>
+    <w:lvl w:ilvl="2" w:tplc="080A001B" w:tentative="1">
+      <w:start w:val="1"/>
+      <w:numFmt w:val="lowerRoman"/>
+      <w:lvlText w:val="%3."/>
+      <w:lvlJc w:val="right"/>
+      <w:pPr>
+        <w:ind w:left="2160" w:hanging="180"/>
+      </w:pPr>
+    </w:lvl>
+    <w:lvl w:ilvl="3" w:tplc="080A000F" w:tentative="1">
+      <w:start w:val="1"/>
+      <w:numFmt w:val="decimal"/>
+      <w:lvlText w:val="%4."/>
+      <w:lvlJc w:val="left"/>
+      <w:pPr>
+        <w:ind w:left="2880" w:hanging="360"/>
+      </w:pPr>
+    </w:lvl>
+    <w:lvl w:ilvl="4" w:tplc="080A0019" w:tentative="1">
+      <w:start w:val="1"/>
+      <w:numFmt w:val="lowerLetter"/>
+      <w:lvlText w:val="%5."/>
+      <w:lvlJc w:val="left"/>
+      <w:pPr>
+        <w:ind w:left="3600" w:hanging="360"/>
+      </w:pPr>
+    </w:lvl>
+    <w:lvl w:ilvl="5" w:tplc="080A001B" w:tentative="1">
+      <w:start w:val="1"/>
+      <w:numFmt w:val="lowerRoman"/>
+      <w:lvlText w:val="%6."/>
+      <w:lvlJc w:val="right"/>
+      <w:pPr>
+        <w:ind w:left="4320" w:hanging="180"/>
+      </w:pPr>
+    </w:lvl>
+    <w:lvl w:ilvl="6" w:tplc="080A000F" w:tentative="1">
+      <w:start w:val="1"/>
+      <w:numFmt w:val="decimal"/>
+      <w:lvlText w:val="%7."/>
+      <w:lvlJc w:val="left"/>
+      <w:pPr>
+        <w:ind w:left="5040" w:hanging="360"/>
+      </w:pPr>
+    </w:lvl>
+    <w:lvl w:ilvl="7" w:tplc="080A0019" w:tentative="1">
+      <w:start w:val="1"/>
+      <w:numFmt w:val="lowerLetter"/>
+      <w:lvlText w:val="%8."/>
+      <w:lvlJc w:val="left"/>
+      <w:pPr>
+        <w:ind w:left="5760" w:hanging="360"/>
+      </w:pPr>
+    </w:lvl>
+    <w:lvl w:ilvl="8" w:tplc="080A001B" w:tentative="1">
+      <w:start w:val="1"/>
+      <w:numFmt w:val="lowerRoman"/>
+      <w:lvlText w:val="%9."/>
+      <w:lvlJc w:val="right"/>
+      <w:pPr>
+        <w:ind w:left="6480" w:hanging="180"/>
+      </w:pPr>
+    </w:lvl>
+  </w:abstractNum>
+  <w:abstractNum w:abstractNumId="16" w15:restartNumberingAfterBreak="0">
     <w:nsid w:val="48440A1E"/>
     <w:multiLevelType w:val="multilevel"/>
     <w:tmpl w:val="8ED0438A"/>
@@ -10068,10 +10325,99 @@
       </w:rPr>
     </w:lvl>
   </w:abstractNum>
-  <w:abstractNum w:abstractNumId="15" w15:restartNumberingAfterBreak="0">
+  <w:abstractNum w:abstractNumId="17" w15:restartNumberingAfterBreak="0">
+    <w:nsid w:val="4AAE4A39"/>
+    <w:multiLevelType w:val="hybridMultilevel"/>
+    <w:tmpl w:val="B94E791E"/>
+    <w:lvl w:ilvl="0" w:tplc="2C180AFC">
+      <w:start w:val="1"/>
+      <w:numFmt w:val="decimal"/>
+      <w:lvlText w:val="%1.1.3.6"/>
+      <w:lvlJc w:val="left"/>
+      <w:pPr>
+        <w:ind w:left="360" w:hanging="360"/>
+      </w:pPr>
+      <w:rPr>
+        <w:rFonts w:hint="default"/>
+      </w:rPr>
+    </w:lvl>
+    <w:lvl w:ilvl="1" w:tplc="080A0019" w:tentative="1">
+      <w:start w:val="1"/>
+      <w:numFmt w:val="lowerLetter"/>
+      <w:lvlText w:val="%2."/>
+      <w:lvlJc w:val="left"/>
+      <w:pPr>
+        <w:ind w:left="1440" w:hanging="360"/>
+      </w:pPr>
+    </w:lvl>
+    <w:lvl w:ilvl="2" w:tplc="080A001B" w:tentative="1">
+      <w:start w:val="1"/>
+      <w:numFmt w:val="lowerRoman"/>
+      <w:lvlText w:val="%3."/>
+      <w:lvlJc w:val="right"/>
+      <w:pPr>
+        <w:ind w:left="2160" w:hanging="180"/>
+      </w:pPr>
+    </w:lvl>
+    <w:lvl w:ilvl="3" w:tplc="080A000F" w:tentative="1">
+      <w:start w:val="1"/>
+      <w:numFmt w:val="decimal"/>
+      <w:lvlText w:val="%4."/>
+      <w:lvlJc w:val="left"/>
+      <w:pPr>
+        <w:ind w:left="2880" w:hanging="360"/>
+      </w:pPr>
+    </w:lvl>
+    <w:lvl w:ilvl="4" w:tplc="080A0019" w:tentative="1">
+      <w:start w:val="1"/>
+      <w:numFmt w:val="lowerLetter"/>
+      <w:lvlText w:val="%5."/>
+      <w:lvlJc w:val="left"/>
+      <w:pPr>
+        <w:ind w:left="3600" w:hanging="360"/>
+      </w:pPr>
+    </w:lvl>
+    <w:lvl w:ilvl="5" w:tplc="080A001B" w:tentative="1">
+      <w:start w:val="1"/>
+      <w:numFmt w:val="lowerRoman"/>
+      <w:lvlText w:val="%6."/>
+      <w:lvlJc w:val="right"/>
+      <w:pPr>
+        <w:ind w:left="4320" w:hanging="180"/>
+      </w:pPr>
+    </w:lvl>
+    <w:lvl w:ilvl="6" w:tplc="080A000F" w:tentative="1">
+      <w:start w:val="1"/>
+      <w:numFmt w:val="decimal"/>
+      <w:lvlText w:val="%7."/>
+      <w:lvlJc w:val="left"/>
+      <w:pPr>
+        <w:ind w:left="5040" w:hanging="360"/>
+      </w:pPr>
+    </w:lvl>
+    <w:lvl w:ilvl="7" w:tplc="080A0019" w:tentative="1">
+      <w:start w:val="1"/>
+      <w:numFmt w:val="lowerLetter"/>
+      <w:lvlText w:val="%8."/>
+      <w:lvlJc w:val="left"/>
+      <w:pPr>
+        <w:ind w:left="5760" w:hanging="360"/>
+      </w:pPr>
+    </w:lvl>
+    <w:lvl w:ilvl="8" w:tplc="080A001B" w:tentative="1">
+      <w:start w:val="1"/>
+      <w:numFmt w:val="lowerRoman"/>
+      <w:lvlText w:val="%9."/>
+      <w:lvlJc w:val="right"/>
+      <w:pPr>
+        <w:ind w:left="6480" w:hanging="180"/>
+      </w:pPr>
+    </w:lvl>
+  </w:abstractNum>
+  <w:abstractNum w:abstractNumId="18" w15:restartNumberingAfterBreak="0">
     <w:nsid w:val="570E77A4"/>
     <w:multiLevelType w:val="multilevel"/>
-    <w:tmpl w:val="67B021E8"/>
+    <w:tmpl w:val="2872F2F4"/>
     <w:lvl w:ilvl="0">
       <w:start w:val="1"/>
       <w:numFmt w:val="decimal"/>
@@ -10099,7 +10445,7 @@
     <w:lvl w:ilvl="2">
       <w:start w:val="1"/>
       <w:numFmt w:val="decimal"/>
-      <w:lvlText w:val="%1.%2.%3"/>
+      <w:lvlText w:val="%3.1.3.1"/>
       <w:lvlJc w:val="left"/>
       <w:pPr>
         <w:ind w:left="360" w:hanging="360"/>
@@ -10181,7 +10527,7 @@
       </w:rPr>
     </w:lvl>
   </w:abstractNum>
-  <w:abstractNum w:abstractNumId="16" w15:restartNumberingAfterBreak="0">
+  <w:abstractNum w:abstractNumId="19" w15:restartNumberingAfterBreak="0">
     <w:nsid w:val="58C66DED"/>
     <w:multiLevelType w:val="hybridMultilevel"/>
     <w:tmpl w:val="CCA67758"/>
@@ -10270,7 +10616,7 @@
       </w:pPr>
     </w:lvl>
   </w:abstractNum>
-  <w:abstractNum w:abstractNumId="17" w15:restartNumberingAfterBreak="0">
+  <w:abstractNum w:abstractNumId="20" w15:restartNumberingAfterBreak="0">
     <w:nsid w:val="5ED83CD6"/>
     <w:multiLevelType w:val="hybridMultilevel"/>
     <w:tmpl w:val="5B4E5676"/>
@@ -10359,7 +10705,274 @@
       </w:pPr>
     </w:lvl>
   </w:abstractNum>
-  <w:abstractNum w:abstractNumId="18" w15:restartNumberingAfterBreak="0">
+  <w:abstractNum w:abstractNumId="21" w15:restartNumberingAfterBreak="0">
+    <w:nsid w:val="60AD24FD"/>
+    <w:multiLevelType w:val="hybridMultilevel"/>
+    <w:tmpl w:val="158E699A"/>
+    <w:lvl w:ilvl="0" w:tplc="EB8A93CA">
+      <w:start w:val="1"/>
+      <w:numFmt w:val="decimal"/>
+      <w:lvlText w:val="%1.1.3.8"/>
+      <w:lvlJc w:val="left"/>
+      <w:pPr>
+        <w:ind w:left="360" w:hanging="360"/>
+      </w:pPr>
+      <w:rPr>
+        <w:rFonts w:hint="default"/>
+      </w:rPr>
+    </w:lvl>
+    <w:lvl w:ilvl="1" w:tplc="080A0019" w:tentative="1">
+      <w:start w:val="1"/>
+      <w:numFmt w:val="lowerLetter"/>
+      <w:lvlText w:val="%2."/>
+      <w:lvlJc w:val="left"/>
+      <w:pPr>
+        <w:ind w:left="1440" w:hanging="360"/>
+      </w:pPr>
+    </w:lvl>
+    <w:lvl w:ilvl="2" w:tplc="080A001B" w:tentative="1">
+      <w:start w:val="1"/>
+      <w:numFmt w:val="lowerRoman"/>
+      <w:lvlText w:val="%3."/>
+      <w:lvlJc w:val="right"/>
+      <w:pPr>
+        <w:ind w:left="2160" w:hanging="180"/>
+      </w:pPr>
+    </w:lvl>
+    <w:lvl w:ilvl="3" w:tplc="080A000F" w:tentative="1">
+      <w:start w:val="1"/>
+      <w:numFmt w:val="decimal"/>
+      <w:lvlText w:val="%4."/>
+      <w:lvlJc w:val="left"/>
+      <w:pPr>
+        <w:ind w:left="2880" w:hanging="360"/>
+      </w:pPr>
+    </w:lvl>
+    <w:lvl w:ilvl="4" w:tplc="080A0019" w:tentative="1">
+      <w:start w:val="1"/>
+      <w:numFmt w:val="lowerLetter"/>
+      <w:lvlText w:val="%5."/>
+      <w:lvlJc w:val="left"/>
+      <w:pPr>
+        <w:ind w:left="3600" w:hanging="360"/>
+      </w:pPr>
+    </w:lvl>
+    <w:lvl w:ilvl="5" w:tplc="080A001B" w:tentative="1">
+      <w:start w:val="1"/>
+      <w:numFmt w:val="lowerRoman"/>
+      <w:lvlText w:val="%6."/>
+      <w:lvlJc w:val="right"/>
+      <w:pPr>
+        <w:ind w:left="4320" w:hanging="180"/>
+      </w:pPr>
+    </w:lvl>
+    <w:lvl w:ilvl="6" w:tplc="080A000F" w:tentative="1">
+      <w:start w:val="1"/>
+      <w:numFmt w:val="decimal"/>
+      <w:lvlText w:val="%7."/>
+      <w:lvlJc w:val="left"/>
+      <w:pPr>
+        <w:ind w:left="5040" w:hanging="360"/>
+      </w:pPr>
+    </w:lvl>
+    <w:lvl w:ilvl="7" w:tplc="080A0019" w:tentative="1">
+      <w:start w:val="1"/>
+      <w:numFmt w:val="lowerLetter"/>
+      <w:lvlText w:val="%8."/>
+      <w:lvlJc w:val="left"/>
+      <w:pPr>
+        <w:ind w:left="5760" w:hanging="360"/>
+      </w:pPr>
+    </w:lvl>
+    <w:lvl w:ilvl="8" w:tplc="080A001B" w:tentative="1">
+      <w:start w:val="1"/>
+      <w:numFmt w:val="lowerRoman"/>
+      <w:lvlText w:val="%9."/>
+      <w:lvlJc w:val="right"/>
+      <w:pPr>
+        <w:ind w:left="6480" w:hanging="180"/>
+      </w:pPr>
+    </w:lvl>
+  </w:abstractNum>
+  <w:abstractNum w:abstractNumId="22" w15:restartNumberingAfterBreak="0">
+    <w:nsid w:val="62B925AD"/>
+    <w:multiLevelType w:val="hybridMultilevel"/>
+    <w:tmpl w:val="BAACFA56"/>
+    <w:lvl w:ilvl="0" w:tplc="037C183A">
+      <w:start w:val="1"/>
+      <w:numFmt w:val="decimal"/>
+      <w:lvlText w:val="%1.1.3.5"/>
+      <w:lvlJc w:val="left"/>
+      <w:pPr>
+        <w:ind w:left="360" w:hanging="360"/>
+      </w:pPr>
+      <w:rPr>
+        <w:rFonts w:hint="default"/>
+      </w:rPr>
+    </w:lvl>
+    <w:lvl w:ilvl="1" w:tplc="080A0019" w:tentative="1">
+      <w:start w:val="1"/>
+      <w:numFmt w:val="lowerLetter"/>
+      <w:lvlText w:val="%2."/>
+      <w:lvlJc w:val="left"/>
+      <w:pPr>
+        <w:ind w:left="1440" w:hanging="360"/>
+      </w:pPr>
+    </w:lvl>
+    <w:lvl w:ilvl="2" w:tplc="080A001B" w:tentative="1">
+      <w:start w:val="1"/>
+      <w:numFmt w:val="lowerRoman"/>
+      <w:lvlText w:val="%3."/>
+      <w:lvlJc w:val="right"/>
+      <w:pPr>
+        <w:ind w:left="2160" w:hanging="180"/>
+      </w:pPr>
+    </w:lvl>
+    <w:lvl w:ilvl="3" w:tplc="080A000F" w:tentative="1">
+      <w:start w:val="1"/>
+      <w:numFmt w:val="decimal"/>
+      <w:lvlText w:val="%4."/>
+      <w:lvlJc w:val="left"/>
+      <w:pPr>
+        <w:ind w:left="2880" w:hanging="360"/>
+      </w:pPr>
+    </w:lvl>
+    <w:lvl w:ilvl="4" w:tplc="080A0019" w:tentative="1">
+      <w:start w:val="1"/>
+      <w:numFmt w:val="lowerLetter"/>
+      <w:lvlText w:val="%5."/>
+      <w:lvlJc w:val="left"/>
+      <w:pPr>
+        <w:ind w:left="3600" w:hanging="360"/>
+      </w:pPr>
+    </w:lvl>
+    <w:lvl w:ilvl="5" w:tplc="080A001B" w:tentative="1">
+      <w:start w:val="1"/>
+      <w:numFmt w:val="lowerRoman"/>
+      <w:lvlText w:val="%6."/>
+      <w:lvlJc w:val="right"/>
+      <w:pPr>
+        <w:ind w:left="4320" w:hanging="180"/>
+      </w:pPr>
+    </w:lvl>
+    <w:lvl w:ilvl="6" w:tplc="080A000F" w:tentative="1">
+      <w:start w:val="1"/>
+      <w:numFmt w:val="decimal"/>
+      <w:lvlText w:val="%7."/>
+      <w:lvlJc w:val="left"/>
+      <w:pPr>
+        <w:ind w:left="5040" w:hanging="360"/>
+      </w:pPr>
+    </w:lvl>
+    <w:lvl w:ilvl="7" w:tplc="080A0019" w:tentative="1">
+      <w:start w:val="1"/>
+      <w:numFmt w:val="lowerLetter"/>
+      <w:lvlText w:val="%8."/>
+      <w:lvlJc w:val="left"/>
+      <w:pPr>
+        <w:ind w:left="5760" w:hanging="360"/>
+      </w:pPr>
+    </w:lvl>
+    <w:lvl w:ilvl="8" w:tplc="080A001B" w:tentative="1">
+      <w:start w:val="1"/>
+      <w:numFmt w:val="lowerRoman"/>
+      <w:lvlText w:val="%9."/>
+      <w:lvlJc w:val="right"/>
+      <w:pPr>
+        <w:ind w:left="6480" w:hanging="180"/>
+      </w:pPr>
+    </w:lvl>
+  </w:abstractNum>
+  <w:abstractNum w:abstractNumId="23" w15:restartNumberingAfterBreak="0">
+    <w:nsid w:val="677A714F"/>
+    <w:multiLevelType w:val="hybridMultilevel"/>
+    <w:tmpl w:val="47C6CC24"/>
+    <w:lvl w:ilvl="0" w:tplc="6A2C72CA">
+      <w:start w:val="1"/>
+      <w:numFmt w:val="decimal"/>
+      <w:lvlText w:val="%1.1.3.4"/>
+      <w:lvlJc w:val="left"/>
+      <w:pPr>
+        <w:ind w:left="360" w:hanging="360"/>
+      </w:pPr>
+      <w:rPr>
+        <w:rFonts w:hint="default"/>
+      </w:rPr>
+    </w:lvl>
+    <w:lvl w:ilvl="1" w:tplc="080A0019" w:tentative="1">
+      <w:start w:val="1"/>
+      <w:numFmt w:val="lowerLetter"/>
+      <w:lvlText w:val="%2."/>
+      <w:lvlJc w:val="left"/>
+      <w:pPr>
+        <w:ind w:left="1440" w:hanging="360"/>
+      </w:pPr>
+    </w:lvl>
+    <w:lvl w:ilvl="2" w:tplc="080A001B" w:tentative="1">
+      <w:start w:val="1"/>
+      <w:numFmt w:val="lowerRoman"/>
+      <w:lvlText w:val="%3."/>
+      <w:lvlJc w:val="right"/>
+      <w:pPr>
+        <w:ind w:left="2160" w:hanging="180"/>
+      </w:pPr>
+    </w:lvl>
+    <w:lvl w:ilvl="3" w:tplc="080A000F" w:tentative="1">
+      <w:start w:val="1"/>
+      <w:numFmt w:val="decimal"/>
+      <w:lvlText w:val="%4."/>
+      <w:lvlJc w:val="left"/>
+      <w:pPr>
+        <w:ind w:left="2880" w:hanging="360"/>
+      </w:pPr>
+    </w:lvl>
+    <w:lvl w:ilvl="4" w:tplc="080A0019" w:tentative="1">
+      <w:start w:val="1"/>
+      <w:numFmt w:val="lowerLetter"/>
+      <w:lvlText w:val="%5."/>
+      <w:lvlJc w:val="left"/>
+      <w:pPr>
+        <w:ind w:left="3600" w:hanging="360"/>
+      </w:pPr>
+    </w:lvl>
+    <w:lvl w:ilvl="5" w:tplc="080A001B" w:tentative="1">
+      <w:start w:val="1"/>
+      <w:numFmt w:val="lowerRoman"/>
+      <w:lvlText w:val="%6."/>
+      <w:lvlJc w:val="right"/>
+      <w:pPr>
+        <w:ind w:left="4320" w:hanging="180"/>
+      </w:pPr>
+    </w:lvl>
+    <w:lvl w:ilvl="6" w:tplc="080A000F" w:tentative="1">
+      <w:start w:val="1"/>
+      <w:numFmt w:val="decimal"/>
+      <w:lvlText w:val="%7."/>
+      <w:lvlJc w:val="left"/>
+      <w:pPr>
+        <w:ind w:left="5040" w:hanging="360"/>
+      </w:pPr>
+    </w:lvl>
+    <w:lvl w:ilvl="7" w:tplc="080A0019" w:tentative="1">
+      <w:start w:val="1"/>
+      <w:numFmt w:val="lowerLetter"/>
+      <w:lvlText w:val="%8."/>
+      <w:lvlJc w:val="left"/>
+      <w:pPr>
+        <w:ind w:left="5760" w:hanging="360"/>
+      </w:pPr>
+    </w:lvl>
+    <w:lvl w:ilvl="8" w:tplc="080A001B" w:tentative="1">
+      <w:start w:val="1"/>
+      <w:numFmt w:val="lowerRoman"/>
+      <w:lvlText w:val="%9."/>
+      <w:lvlJc w:val="right"/>
+      <w:pPr>
+        <w:ind w:left="6480" w:hanging="180"/>
+      </w:pPr>
+    </w:lvl>
+  </w:abstractNum>
+  <w:abstractNum w:abstractNumId="24" w15:restartNumberingAfterBreak="0">
     <w:nsid w:val="68A41AB7"/>
     <w:multiLevelType w:val="hybridMultilevel"/>
     <w:tmpl w:val="2710DFB6"/>
@@ -10448,7 +11061,7 @@
       </w:pPr>
     </w:lvl>
   </w:abstractNum>
-  <w:abstractNum w:abstractNumId="19" w15:restartNumberingAfterBreak="0">
+  <w:abstractNum w:abstractNumId="25" w15:restartNumberingAfterBreak="0">
     <w:nsid w:val="708F5D2A"/>
     <w:multiLevelType w:val="multilevel"/>
     <w:tmpl w:val="DA78E528"/>
@@ -10561,7 +11174,7 @@
       </w:rPr>
     </w:lvl>
   </w:abstractNum>
-  <w:abstractNum w:abstractNumId="20" w15:restartNumberingAfterBreak="0">
+  <w:abstractNum w:abstractNumId="26" w15:restartNumberingAfterBreak="0">
     <w:nsid w:val="738B71EA"/>
     <w:multiLevelType w:val="multilevel"/>
     <w:tmpl w:val="7AB0254E"/>
@@ -10647,7 +11260,96 @@
       </w:pPr>
     </w:lvl>
   </w:abstractNum>
-  <w:abstractNum w:abstractNumId="21" w15:restartNumberingAfterBreak="0">
+  <w:abstractNum w:abstractNumId="27" w15:restartNumberingAfterBreak="0">
+    <w:nsid w:val="757D1D28"/>
+    <w:multiLevelType w:val="hybridMultilevel"/>
+    <w:tmpl w:val="E4E857DE"/>
+    <w:lvl w:ilvl="0" w:tplc="C088AFCE">
+      <w:start w:val="1"/>
+      <w:numFmt w:val="decimal"/>
+      <w:lvlText w:val="%1.1.3.7"/>
+      <w:lvlJc w:val="left"/>
+      <w:pPr>
+        <w:ind w:left="360" w:hanging="360"/>
+      </w:pPr>
+      <w:rPr>
+        <w:rFonts w:hint="default"/>
+      </w:rPr>
+    </w:lvl>
+    <w:lvl w:ilvl="1" w:tplc="080A0019" w:tentative="1">
+      <w:start w:val="1"/>
+      <w:numFmt w:val="lowerLetter"/>
+      <w:lvlText w:val="%2."/>
+      <w:lvlJc w:val="left"/>
+      <w:pPr>
+        <w:ind w:left="1440" w:hanging="360"/>
+      </w:pPr>
+    </w:lvl>
+    <w:lvl w:ilvl="2" w:tplc="080A001B" w:tentative="1">
+      <w:start w:val="1"/>
+      <w:numFmt w:val="lowerRoman"/>
+      <w:lvlText w:val="%3."/>
+      <w:lvlJc w:val="right"/>
+      <w:pPr>
+        <w:ind w:left="2160" w:hanging="180"/>
+      </w:pPr>
+    </w:lvl>
+    <w:lvl w:ilvl="3" w:tplc="080A000F" w:tentative="1">
+      <w:start w:val="1"/>
+      <w:numFmt w:val="decimal"/>
+      <w:lvlText w:val="%4."/>
+      <w:lvlJc w:val="left"/>
+      <w:pPr>
+        <w:ind w:left="2880" w:hanging="360"/>
+      </w:pPr>
+    </w:lvl>
+    <w:lvl w:ilvl="4" w:tplc="080A0019" w:tentative="1">
+      <w:start w:val="1"/>
+      <w:numFmt w:val="lowerLetter"/>
+      <w:lvlText w:val="%5."/>
+      <w:lvlJc w:val="left"/>
+      <w:pPr>
+        <w:ind w:left="3600" w:hanging="360"/>
+      </w:pPr>
+    </w:lvl>
+    <w:lvl w:ilvl="5" w:tplc="080A001B" w:tentative="1">
+      <w:start w:val="1"/>
+      <w:numFmt w:val="lowerRoman"/>
+      <w:lvlText w:val="%6."/>
+      <w:lvlJc w:val="right"/>
+      <w:pPr>
+        <w:ind w:left="4320" w:hanging="180"/>
+      </w:pPr>
+    </w:lvl>
+    <w:lvl w:ilvl="6" w:tplc="080A000F" w:tentative="1">
+      <w:start w:val="1"/>
+      <w:numFmt w:val="decimal"/>
+      <w:lvlText w:val="%7."/>
+      <w:lvlJc w:val="left"/>
+      <w:pPr>
+        <w:ind w:left="5040" w:hanging="360"/>
+      </w:pPr>
+    </w:lvl>
+    <w:lvl w:ilvl="7" w:tplc="080A0019" w:tentative="1">
+      <w:start w:val="1"/>
+      <w:numFmt w:val="lowerLetter"/>
+      <w:lvlText w:val="%8."/>
+      <w:lvlJc w:val="left"/>
+      <w:pPr>
+        <w:ind w:left="5760" w:hanging="360"/>
+      </w:pPr>
+    </w:lvl>
+    <w:lvl w:ilvl="8" w:tplc="080A001B" w:tentative="1">
+      <w:start w:val="1"/>
+      <w:numFmt w:val="lowerRoman"/>
+      <w:lvlText w:val="%9."/>
+      <w:lvlJc w:val="right"/>
+      <w:pPr>
+        <w:ind w:left="6480" w:hanging="180"/>
+      </w:pPr>
+    </w:lvl>
+  </w:abstractNum>
+  <w:abstractNum w:abstractNumId="28" w15:restartNumberingAfterBreak="0">
     <w:nsid w:val="76CA723F"/>
     <w:multiLevelType w:val="multilevel"/>
     <w:tmpl w:val="7AB0254E"/>
@@ -10733,7 +11435,7 @@
       </w:pPr>
     </w:lvl>
   </w:abstractNum>
-  <w:abstractNum w:abstractNumId="22" w15:restartNumberingAfterBreak="0">
+  <w:abstractNum w:abstractNumId="29" w15:restartNumberingAfterBreak="0">
     <w:nsid w:val="78300D0C"/>
     <w:multiLevelType w:val="multilevel"/>
     <w:tmpl w:val="77FA0D62"/>
@@ -10846,7 +11548,7 @@
       </w:rPr>
     </w:lvl>
   </w:abstractNum>
-  <w:abstractNum w:abstractNumId="23" w15:restartNumberingAfterBreak="0">
+  <w:abstractNum w:abstractNumId="30" w15:restartNumberingAfterBreak="0">
     <w:nsid w:val="7D7C605A"/>
     <w:multiLevelType w:val="multilevel"/>
     <w:tmpl w:val="7AB0254E"/>
@@ -10932,7 +11634,7 @@
       </w:pPr>
     </w:lvl>
   </w:abstractNum>
-  <w:abstractNum w:abstractNumId="24" w15:restartNumberingAfterBreak="0">
+  <w:abstractNum w:abstractNumId="31" w15:restartNumberingAfterBreak="0">
     <w:nsid w:val="7FD307E6"/>
     <w:multiLevelType w:val="multilevel"/>
     <w:tmpl w:val="40FA2A70"/>
@@ -11046,79 +11748,100 @@
     </w:lvl>
   </w:abstractNum>
   <w:num w:numId="1">
-    <w:abstractNumId w:val="21"/>
+    <w:abstractNumId w:val="28"/>
   </w:num>
   <w:num w:numId="2">
     <w:abstractNumId w:val="0"/>
   </w:num>
   <w:num w:numId="3">
+    <w:abstractNumId w:val="16"/>
+  </w:num>
+  <w:num w:numId="4">
+    <w:abstractNumId w:val="4"/>
+  </w:num>
+  <w:num w:numId="5">
+    <w:abstractNumId w:val="12"/>
+  </w:num>
+  <w:num w:numId="6">
+    <w:abstractNumId w:val="7"/>
+  </w:num>
+  <w:num w:numId="7">
+    <w:abstractNumId w:val="26"/>
+  </w:num>
+  <w:num w:numId="8">
+    <w:abstractNumId w:val="30"/>
+  </w:num>
+  <w:num w:numId="9">
+    <w:abstractNumId w:val="13"/>
+  </w:num>
+  <w:num w:numId="10">
     <w:abstractNumId w:val="14"/>
   </w:num>
-  <w:num w:numId="4">
+  <w:num w:numId="11">
+    <w:abstractNumId w:val="6"/>
+  </w:num>
+  <w:num w:numId="12">
+    <w:abstractNumId w:val="8"/>
+  </w:num>
+  <w:num w:numId="13">
+    <w:abstractNumId w:val="25"/>
+  </w:num>
+  <w:num w:numId="14">
+    <w:abstractNumId w:val="5"/>
+  </w:num>
+  <w:num w:numId="15">
+    <w:abstractNumId w:val="31"/>
+  </w:num>
+  <w:num w:numId="16">
+    <w:abstractNumId w:val="11"/>
+  </w:num>
+  <w:num w:numId="17">
+    <w:abstractNumId w:val="18"/>
+  </w:num>
+  <w:num w:numId="18">
     <w:abstractNumId w:val="3"/>
   </w:num>
-  <w:num w:numId="5">
-    <w:abstractNumId w:val="11"/>
+  <w:num w:numId="19">
+    <w:abstractNumId w:val="29"/>
   </w:num>
-  <w:num w:numId="6">
-    <w:abstractNumId w:val="6"/>
+  <w:num w:numId="20">
+    <w:abstractNumId w:val="9"/>
   </w:num>
-  <w:num w:numId="7">
-    <w:abstractNumId w:val="20"/>
-  </w:num>
-  <w:num w:numId="8">
-    <w:abstractNumId w:val="23"/>
-  </w:num>
-  <w:num w:numId="9">
-    <w:abstractNumId w:val="12"/>
-  </w:num>
-  <w:num w:numId="10">
-    <w:abstractNumId w:val="13"/>
-  </w:num>
-  <w:num w:numId="11">
-    <w:abstractNumId w:val="5"/>
-  </w:num>
-  <w:num w:numId="12">
-    <w:abstractNumId w:val="7"/>
-  </w:num>
-  <w:num w:numId="13">
-    <w:abstractNumId w:val="19"/>
-  </w:num>
-  <w:num w:numId="14">
-    <w:abstractNumId w:val="4"/>
-  </w:num>
-  <w:num w:numId="15">
+  <w:num w:numId="21">
     <w:abstractNumId w:val="24"/>
   </w:num>
-  <w:num w:numId="16">
+  <w:num w:numId="22">
     <w:abstractNumId w:val="10"/>
   </w:num>
-  <w:num w:numId="17">
-    <w:abstractNumId w:val="15"/>
-  </w:num>
-  <w:num w:numId="18">
-    <w:abstractNumId w:val="2"/>
-  </w:num>
-  <w:num w:numId="19">
-    <w:abstractNumId w:val="22"/>
-  </w:num>
-  <w:num w:numId="20">
-    <w:abstractNumId w:val="8"/>
-  </w:num>
-  <w:num w:numId="21">
-    <w:abstractNumId w:val="18"/>
-  </w:num>
-  <w:num w:numId="22">
-    <w:abstractNumId w:val="9"/>
-  </w:num>
   <w:num w:numId="23">
-    <w:abstractNumId w:val="17"/>
+    <w:abstractNumId w:val="20"/>
   </w:num>
   <w:num w:numId="24">
     <w:abstractNumId w:val="1"/>
   </w:num>
   <w:num w:numId="25">
-    <w:abstractNumId w:val="16"/>
+    <w:abstractNumId w:val="19"/>
+  </w:num>
+  <w:num w:numId="26">
+    <w:abstractNumId w:val="15"/>
+  </w:num>
+  <w:num w:numId="27">
+    <w:abstractNumId w:val="2"/>
+  </w:num>
+  <w:num w:numId="28">
+    <w:abstractNumId w:val="23"/>
+  </w:num>
+  <w:num w:numId="29">
+    <w:abstractNumId w:val="22"/>
+  </w:num>
+  <w:num w:numId="30">
+    <w:abstractNumId w:val="17"/>
+  </w:num>
+  <w:num w:numId="31">
+    <w:abstractNumId w:val="27"/>
+  </w:num>
+  <w:num w:numId="32">
+    <w:abstractNumId w:val="21"/>
   </w:num>
 </w:numbering>
 </file>

</xml_diff>

<commit_message>
Se hacen correcciones de promociones, clientes y grupos y se realiza el caso de uso 05
</commit_message>
<xml_diff>
--- a/Artefactos/CUs/Descripcion CU Flores Nestozo Jesus Enrique.docx
+++ b/Artefactos/CUs/Descripcion CU Flores Nestozo Jesus Enrique.docx
@@ -169,7 +169,15 @@
                 <w:sz w:val="18"/>
                 <w:lang w:val="es-MX"/>
               </w:rPr>
-              <w:t>Administrar pago de alumnos</w:t>
+              <w:t>Registrar</w:t>
+            </w:r>
+            <w:r>
+              <w:rPr>
+                <w:rFonts w:cstheme="minorHAnsi"/>
+                <w:sz w:val="18"/>
+                <w:lang w:val="es-MX"/>
+              </w:rPr>
+              <w:t xml:space="preserve"> pago de alumnos</w:t>
             </w:r>
           </w:p>
         </w:tc>
@@ -775,7 +783,43 @@
                 <w:szCs w:val="18"/>
                 <w:lang w:val="es-MX"/>
               </w:rPr>
-              <w:t>El sistema despliega una ventana con los grupos que le pertenecen al colaborador.</w:t>
+              <w:t xml:space="preserve">El sistema </w:t>
+            </w:r>
+            <w:r>
+              <w:rPr>
+                <w:rFonts w:cstheme="minorHAnsi"/>
+                <w:sz w:val="18"/>
+                <w:szCs w:val="18"/>
+                <w:lang w:val="es-MX"/>
+              </w:rPr>
+              <w:t xml:space="preserve">busca y </w:t>
+            </w:r>
+            <w:r>
+              <w:rPr>
+                <w:rFonts w:cstheme="minorHAnsi"/>
+                <w:sz w:val="18"/>
+                <w:szCs w:val="18"/>
+                <w:lang w:val="es-MX"/>
+              </w:rPr>
+              <w:t xml:space="preserve">despliega una ventana con los grupos que le pertenecen al </w:t>
+            </w:r>
+            <w:r>
+              <w:rPr>
+                <w:rFonts w:cstheme="minorHAnsi"/>
+                <w:sz w:val="18"/>
+                <w:szCs w:val="18"/>
+                <w:lang w:val="es-MX"/>
+              </w:rPr>
+              <w:t>colaborador. (</w:t>
+            </w:r>
+            <w:r>
+              <w:rPr>
+                <w:rFonts w:cstheme="minorHAnsi"/>
+                <w:sz w:val="18"/>
+                <w:szCs w:val="18"/>
+                <w:lang w:val="es-MX"/>
+              </w:rPr>
+              <w:t>E1)</w:t>
             </w:r>
           </w:p>
           <w:p>
@@ -1083,6 +1127,15 @@
               </w:rPr>
               <w:t>El colaborador da clic en generar recibo.</w:t>
             </w:r>
+            <w:r>
+              <w:rPr>
+                <w:rFonts w:cstheme="minorHAnsi"/>
+                <w:sz w:val="18"/>
+                <w:szCs w:val="18"/>
+                <w:lang w:val="es-MX"/>
+              </w:rPr>
+              <w:t xml:space="preserve"> (FA1)</w:t>
+            </w:r>
           </w:p>
           <w:p>
             <w:pPr>
@@ -1105,7 +1158,43 @@
                 <w:szCs w:val="18"/>
                 <w:lang w:val="es-MX"/>
               </w:rPr>
-              <w:t>El sistema genera el recibo y manda a imprimir.</w:t>
+              <w:t>El sistema genera el recibo,</w:t>
+            </w:r>
+            <w:r>
+              <w:rPr>
+                <w:rFonts w:cstheme="minorHAnsi"/>
+                <w:sz w:val="18"/>
+                <w:szCs w:val="18"/>
+                <w:lang w:val="es-MX"/>
+              </w:rPr>
+              <w:t xml:space="preserve"> </w:t>
+            </w:r>
+            <w:r>
+              <w:rPr>
+                <w:rFonts w:cstheme="minorHAnsi"/>
+                <w:sz w:val="18"/>
+                <w:szCs w:val="18"/>
+                <w:lang w:val="es-MX"/>
+              </w:rPr>
+              <w:t xml:space="preserve">lo guarda </w:t>
+            </w:r>
+            <w:r>
+              <w:rPr>
+                <w:rFonts w:cstheme="minorHAnsi"/>
+                <w:sz w:val="18"/>
+                <w:szCs w:val="18"/>
+                <w:lang w:val="es-MX"/>
+              </w:rPr>
+              <w:t xml:space="preserve">y regresa a la ventana de registro de pago. </w:t>
+            </w:r>
+            <w:r>
+              <w:rPr>
+                <w:rFonts w:cstheme="minorHAnsi"/>
+                <w:sz w:val="18"/>
+                <w:szCs w:val="18"/>
+                <w:lang w:val="es-MX"/>
+              </w:rPr>
+              <w:t>(E2)</w:t>
             </w:r>
           </w:p>
         </w:tc>
@@ -1173,6 +1262,15 @@
                 <w:lang w:val="es-MX"/>
               </w:rPr>
             </w:pPr>
+            <w:r>
+              <w:rPr>
+                <w:rFonts w:cstheme="minorHAnsi"/>
+                <w:sz w:val="18"/>
+                <w:szCs w:val="18"/>
+                <w:lang w:val="es-MX"/>
+              </w:rPr>
+              <w:t xml:space="preserve">FA1. </w:t>
+            </w:r>
             <w:r>
               <w:rPr>
                 <w:rFonts w:cstheme="minorHAnsi"/>
@@ -1233,6 +1331,79 @@
                 <w:lang w:val="es-MX"/>
               </w:rPr>
               <w:t>El sistema regresa al punto 2.</w:t>
+            </w:r>
+          </w:p>
+          <w:p>
+            <w:pPr>
+              <w:suppressAutoHyphens w:val="0"/>
+              <w:spacing w:after="200" w:line="276" w:lineRule="auto"/>
+              <w:rPr>
+                <w:rFonts w:cstheme="minorHAnsi"/>
+                <w:sz w:val="18"/>
+                <w:szCs w:val="18"/>
+                <w:lang w:val="es-MX"/>
+              </w:rPr>
+            </w:pPr>
+            <w:r>
+              <w:rPr>
+                <w:rFonts w:cstheme="minorHAnsi"/>
+                <w:sz w:val="18"/>
+                <w:szCs w:val="18"/>
+                <w:lang w:val="es-MX"/>
+              </w:rPr>
+              <w:t>FA2. Crear promoción</w:t>
+            </w:r>
+          </w:p>
+          <w:p>
+            <w:pPr>
+              <w:pStyle w:val="Prrafodelista"/>
+              <w:numPr>
+                <w:ilvl w:val="0"/>
+                <w:numId w:val="33"/>
+              </w:numPr>
+              <w:suppressAutoHyphens w:val="0"/>
+              <w:spacing w:after="200" w:line="276" w:lineRule="auto"/>
+              <w:rPr>
+                <w:rFonts w:cstheme="minorHAnsi"/>
+                <w:sz w:val="18"/>
+                <w:szCs w:val="18"/>
+                <w:lang w:val="es-MX"/>
+              </w:rPr>
+            </w:pPr>
+            <w:r>
+              <w:rPr>
+                <w:rFonts w:cstheme="minorHAnsi"/>
+                <w:sz w:val="18"/>
+                <w:szCs w:val="18"/>
+                <w:lang w:val="es-MX"/>
+              </w:rPr>
+              <w:t>El colaborador da clic en crear promoción</w:t>
+            </w:r>
+          </w:p>
+          <w:p>
+            <w:pPr>
+              <w:pStyle w:val="Prrafodelista"/>
+              <w:numPr>
+                <w:ilvl w:val="0"/>
+                <w:numId w:val="33"/>
+              </w:numPr>
+              <w:suppressAutoHyphens w:val="0"/>
+              <w:spacing w:after="200" w:line="276" w:lineRule="auto"/>
+              <w:rPr>
+                <w:rFonts w:cstheme="minorHAnsi"/>
+                <w:sz w:val="18"/>
+                <w:szCs w:val="18"/>
+                <w:lang w:val="es-MX"/>
+              </w:rPr>
+            </w:pPr>
+            <w:r>
+              <w:rPr>
+                <w:rFonts w:cstheme="minorHAnsi"/>
+                <w:sz w:val="18"/>
+                <w:szCs w:val="18"/>
+                <w:lang w:val="es-MX"/>
+              </w:rPr>
+              <w:t>El sistema manda al CU-08</w:t>
             </w:r>
           </w:p>
         </w:tc>
@@ -2325,6 +2496,15 @@
               </w:rPr>
               <w:t xml:space="preserve"> director da clic en registrar clientes.</w:t>
             </w:r>
+            <w:r>
+              <w:rPr>
+                <w:rFonts w:cstheme="minorHAnsi"/>
+                <w:sz w:val="18"/>
+                <w:szCs w:val="18"/>
+                <w:lang w:val="es-MX"/>
+              </w:rPr>
+              <w:t xml:space="preserve"> (FA1)</w:t>
+            </w:r>
           </w:p>
           <w:p>
             <w:pPr>
@@ -2389,34 +2569,61 @@
                 <w:szCs w:val="18"/>
                 <w:lang w:val="es-MX"/>
               </w:rPr>
-              <w:t>ingresa nombre del cliente, fecha de na</w:t>
-            </w:r>
-            <w:r>
-              <w:rPr>
-                <w:rFonts w:cstheme="minorHAnsi"/>
-                <w:sz w:val="18"/>
-                <w:szCs w:val="18"/>
-                <w:lang w:val="es-MX"/>
-              </w:rPr>
-              <w:t>cimiento, dirección</w:t>
-            </w:r>
-            <w:r>
-              <w:rPr>
-                <w:rFonts w:cstheme="minorHAnsi"/>
-                <w:sz w:val="18"/>
-                <w:szCs w:val="18"/>
-                <w:lang w:val="es-MX"/>
-              </w:rPr>
-              <w:t xml:space="preserve">, numero de contacto, sexo, foto </w:t>
-            </w:r>
-            <w:r>
-              <w:rPr>
-                <w:rFonts w:cstheme="minorHAnsi"/>
-                <w:sz w:val="18"/>
-                <w:szCs w:val="18"/>
-                <w:lang w:val="es-MX"/>
-              </w:rPr>
-              <w:t>y selecciona guardar.</w:t>
+              <w:t xml:space="preserve">ingresa nombre del cliente, </w:t>
+            </w:r>
+            <w:r>
+              <w:rPr>
+                <w:rFonts w:cstheme="minorHAnsi"/>
+                <w:sz w:val="18"/>
+                <w:szCs w:val="18"/>
+                <w:lang w:val="es-MX"/>
+              </w:rPr>
+              <w:t>apellidos</w:t>
+            </w:r>
+            <w:r>
+              <w:rPr>
+                <w:rFonts w:cstheme="minorHAnsi"/>
+                <w:sz w:val="18"/>
+                <w:szCs w:val="18"/>
+                <w:lang w:val="es-MX"/>
+              </w:rPr>
+              <w:t xml:space="preserve">, </w:t>
+            </w:r>
+            <w:r>
+              <w:rPr>
+                <w:rFonts w:cstheme="minorHAnsi"/>
+                <w:sz w:val="18"/>
+                <w:szCs w:val="18"/>
+                <w:lang w:val="es-MX"/>
+              </w:rPr>
+              <w:t>correo, numero de contacto, dirección</w:t>
+            </w:r>
+            <w:r>
+              <w:rPr>
+                <w:rFonts w:cstheme="minorHAnsi"/>
+                <w:sz w:val="18"/>
+                <w:szCs w:val="18"/>
+                <w:lang w:val="es-MX"/>
+              </w:rPr>
+              <w:t xml:space="preserve">, foto </w:t>
+            </w:r>
+            <w:r>
+              <w:rPr>
+                <w:rFonts w:cstheme="minorHAnsi"/>
+                <w:sz w:val="18"/>
+                <w:szCs w:val="18"/>
+                <w:lang w:val="es-MX"/>
+              </w:rPr>
+              <w:t>y selecciona registrar</w:t>
+            </w:r>
+            <w:r>
+              <w:rPr>
+                <w:rFonts w:cstheme="minorHAnsi"/>
+                <w:sz w:val="18"/>
+                <w:szCs w:val="18"/>
+                <w:lang w:val="es-MX"/>
+              </w:rPr>
+              <w:t>.</w:t>
             </w:r>
           </w:p>
           <w:p>
@@ -2440,7 +2647,43 @@
                 <w:szCs w:val="18"/>
                 <w:lang w:val="es-MX"/>
               </w:rPr>
-              <w:t>El sistema despliega una ventana preguntando si desea guardar.</w:t>
+              <w:t>El sistema</w:t>
+            </w:r>
+            <w:r>
+              <w:rPr>
+                <w:rFonts w:cstheme="minorHAnsi"/>
+                <w:sz w:val="18"/>
+                <w:szCs w:val="18"/>
+                <w:lang w:val="es-MX"/>
+              </w:rPr>
+              <w:t xml:space="preserve"> valida los datos, los guarda </w:t>
+            </w:r>
+            <w:r>
+              <w:rPr>
+                <w:rFonts w:cstheme="minorHAnsi"/>
+                <w:sz w:val="18"/>
+                <w:szCs w:val="18"/>
+                <w:lang w:val="es-MX"/>
+              </w:rPr>
+              <w:t>en la base de datos</w:t>
+            </w:r>
+            <w:r>
+              <w:rPr>
+                <w:rFonts w:cstheme="minorHAnsi"/>
+                <w:sz w:val="18"/>
+                <w:szCs w:val="18"/>
+                <w:lang w:val="es-MX"/>
+              </w:rPr>
+              <w:t xml:space="preserve"> y</w:t>
+            </w:r>
+            <w:r>
+              <w:rPr>
+                <w:rFonts w:cstheme="minorHAnsi"/>
+                <w:sz w:val="18"/>
+                <w:szCs w:val="18"/>
+                <w:lang w:val="es-MX"/>
+              </w:rPr>
+              <w:t xml:space="preserve"> despliega un mensaje indicando que se guardó el cliente.</w:t>
             </w:r>
           </w:p>
           <w:p>
@@ -2464,31 +2707,16 @@
                 <w:szCs w:val="18"/>
                 <w:lang w:val="es-MX"/>
               </w:rPr>
-              <w:t>El director da clic en aceptar.</w:t>
-            </w:r>
-          </w:p>
-          <w:p>
-            <w:pPr>
-              <w:numPr>
-                <w:ilvl w:val="0"/>
-                <w:numId w:val="1"/>
-              </w:numPr>
-              <w:contextualSpacing/>
-              <w:rPr>
-                <w:rFonts w:cstheme="minorHAnsi"/>
-                <w:sz w:val="18"/>
-                <w:szCs w:val="18"/>
-                <w:lang w:val="es-MX"/>
-              </w:rPr>
-            </w:pPr>
-            <w:r>
-              <w:rPr>
-                <w:rFonts w:cstheme="minorHAnsi"/>
-                <w:sz w:val="18"/>
-                <w:szCs w:val="18"/>
-                <w:lang w:val="es-MX"/>
-              </w:rPr>
-              <w:t>El sistema guarda los datos del cliente en la base de datos.</w:t>
+              <w:t xml:space="preserve">El director selecciona aceptara y se cierra la ventana </w:t>
+            </w:r>
+            <w:r>
+              <w:rPr>
+                <w:rFonts w:cstheme="minorHAnsi"/>
+                <w:sz w:val="18"/>
+                <w:szCs w:val="18"/>
+                <w:lang w:val="es-MX"/>
+              </w:rPr>
+              <w:t>(E1)</w:t>
             </w:r>
           </w:p>
         </w:tc>
@@ -2563,7 +2791,16 @@
                 <w:szCs w:val="18"/>
                 <w:lang w:val="es-MX"/>
               </w:rPr>
-              <w:t>Visualizar datos de cliente.</w:t>
+              <w:t>FA1</w:t>
+            </w:r>
+            <w:r>
+              <w:rPr>
+                <w:rFonts w:cstheme="minorHAnsi"/>
+                <w:sz w:val="18"/>
+                <w:szCs w:val="18"/>
+                <w:lang w:val="es-MX"/>
+              </w:rPr>
+              <w:t>. Modificar datos de cliente.</w:t>
             </w:r>
           </w:p>
           <w:p>
@@ -2589,7 +2826,25 @@
                 <w:szCs w:val="18"/>
                 <w:lang w:val="es-MX"/>
               </w:rPr>
-              <w:t>El director da clic en visualizar detalles de clientes.</w:t>
+              <w:t xml:space="preserve">El director da clic en </w:t>
+            </w:r>
+            <w:r>
+              <w:rPr>
+                <w:rFonts w:cstheme="minorHAnsi"/>
+                <w:sz w:val="18"/>
+                <w:szCs w:val="18"/>
+                <w:lang w:val="es-MX"/>
+              </w:rPr>
+              <w:t>modificar cliente</w:t>
+            </w:r>
+            <w:r>
+              <w:rPr>
+                <w:rFonts w:cstheme="minorHAnsi"/>
+                <w:sz w:val="18"/>
+                <w:szCs w:val="18"/>
+                <w:lang w:val="es-MX"/>
+              </w:rPr>
+              <w:t>.</w:t>
             </w:r>
           </w:p>
           <w:p>
@@ -2694,28 +2949,25 @@
                 <w:szCs w:val="18"/>
                 <w:lang w:val="es-MX"/>
               </w:rPr>
-              <w:t>El sistema muestra los datos del cliente.</w:t>
-            </w:r>
-          </w:p>
-          <w:p>
-            <w:pPr>
-              <w:suppressAutoHyphens w:val="0"/>
-              <w:spacing w:after="200" w:line="276" w:lineRule="auto"/>
-              <w:rPr>
-                <w:rFonts w:cstheme="minorHAnsi"/>
-                <w:sz w:val="18"/>
-                <w:szCs w:val="18"/>
-                <w:lang w:val="es-MX"/>
-              </w:rPr>
-            </w:pPr>
-            <w:r>
-              <w:rPr>
-                <w:rFonts w:cstheme="minorHAnsi"/>
-                <w:sz w:val="18"/>
-                <w:szCs w:val="18"/>
-                <w:lang w:val="es-MX"/>
-              </w:rPr>
-              <w:t>Modificar datos de cliente.</w:t>
+              <w:t xml:space="preserve">El sistema </w:t>
+            </w:r>
+            <w:r>
+              <w:rPr>
+                <w:rFonts w:cstheme="minorHAnsi"/>
+                <w:sz w:val="18"/>
+                <w:szCs w:val="18"/>
+                <w:lang w:val="es-MX"/>
+              </w:rPr>
+              <w:t xml:space="preserve">busca y </w:t>
+            </w:r>
+            <w:r>
+              <w:rPr>
+                <w:rFonts w:cstheme="minorHAnsi"/>
+                <w:sz w:val="18"/>
+                <w:szCs w:val="18"/>
+                <w:lang w:val="es-MX"/>
+              </w:rPr>
+              <w:t>muestra los clientes relacionados con el nombre buscado.</w:t>
             </w:r>
           </w:p>
           <w:p>
@@ -2741,7 +2993,25 @@
                 <w:szCs w:val="18"/>
                 <w:lang w:val="es-MX"/>
               </w:rPr>
-              <w:t>El director selecciona modificar datos.</w:t>
+              <w:t xml:space="preserve">El director selecciona </w:t>
+            </w:r>
+            <w:r>
+              <w:rPr>
+                <w:rFonts w:cstheme="minorHAnsi"/>
+                <w:sz w:val="18"/>
+                <w:szCs w:val="18"/>
+                <w:lang w:val="es-MX"/>
+              </w:rPr>
+              <w:t>un cliente</w:t>
+            </w:r>
+            <w:r>
+              <w:rPr>
+                <w:rFonts w:cstheme="minorHAnsi"/>
+                <w:sz w:val="18"/>
+                <w:szCs w:val="18"/>
+                <w:lang w:val="es-MX"/>
+              </w:rPr>
+              <w:t>.</w:t>
             </w:r>
           </w:p>
           <w:p>
@@ -2767,7 +3037,25 @@
                 <w:szCs w:val="18"/>
                 <w:lang w:val="es-MX"/>
               </w:rPr>
-              <w:t>El sistema habilita los datos del cliente para su modificación.</w:t>
+              <w:t xml:space="preserve">El sistema </w:t>
+            </w:r>
+            <w:r>
+              <w:rPr>
+                <w:rFonts w:cstheme="minorHAnsi"/>
+                <w:sz w:val="18"/>
+                <w:szCs w:val="18"/>
+                <w:lang w:val="es-MX"/>
+              </w:rPr>
+              <w:t xml:space="preserve">despliega y </w:t>
+            </w:r>
+            <w:r>
+              <w:rPr>
+                <w:rFonts w:cstheme="minorHAnsi"/>
+                <w:sz w:val="18"/>
+                <w:szCs w:val="18"/>
+                <w:lang w:val="es-MX"/>
+              </w:rPr>
+              <w:t>habilita los datos del cliente para su modificación.</w:t>
             </w:r>
           </w:p>
           <w:p>
@@ -2819,115 +3107,43 @@
                 <w:szCs w:val="18"/>
                 <w:lang w:val="es-MX"/>
               </w:rPr>
-              <w:t>El sistema guarda los cambios hechos sobre el cliente y regresa al menú principal.</w:t>
-            </w:r>
-          </w:p>
-          <w:p>
-            <w:pPr>
-              <w:suppressAutoHyphens w:val="0"/>
-              <w:spacing w:after="200" w:line="276" w:lineRule="auto"/>
-              <w:rPr>
-                <w:rFonts w:cstheme="minorHAnsi"/>
-                <w:sz w:val="18"/>
-                <w:szCs w:val="18"/>
-                <w:lang w:val="es-MX"/>
-              </w:rPr>
-            </w:pPr>
-            <w:r>
-              <w:rPr>
-                <w:rFonts w:cstheme="minorHAnsi"/>
-                <w:sz w:val="18"/>
-                <w:szCs w:val="18"/>
-                <w:lang w:val="es-MX"/>
-              </w:rPr>
-              <w:t>Cliente no encontrado.</w:t>
-            </w:r>
-          </w:p>
-          <w:p>
-            <w:pPr>
-              <w:pStyle w:val="Prrafodelista"/>
-              <w:numPr>
-                <w:ilvl w:val="3"/>
-                <w:numId w:val="12"/>
-              </w:numPr>
-              <w:suppressAutoHyphens w:val="0"/>
-              <w:spacing w:after="200" w:line="276" w:lineRule="auto"/>
-              <w:rPr>
-                <w:rFonts w:cstheme="minorHAnsi"/>
-                <w:sz w:val="18"/>
-                <w:szCs w:val="18"/>
-                <w:lang w:val="es-MX"/>
-              </w:rPr>
-            </w:pPr>
-            <w:r>
-              <w:rPr>
-                <w:rFonts w:cstheme="minorHAnsi"/>
-                <w:sz w:val="18"/>
-                <w:szCs w:val="18"/>
-                <w:lang w:val="es-MX"/>
-              </w:rPr>
-              <w:t>El sistema muestra un mensaje indicando que no se encontró el cliente.</w:t>
-            </w:r>
-          </w:p>
-          <w:p>
-            <w:pPr>
-              <w:pStyle w:val="Prrafodelista"/>
-              <w:numPr>
-                <w:ilvl w:val="3"/>
-                <w:numId w:val="12"/>
-              </w:numPr>
-              <w:suppressAutoHyphens w:val="0"/>
-              <w:spacing w:after="200" w:line="276" w:lineRule="auto"/>
-              <w:rPr>
-                <w:rFonts w:cstheme="minorHAnsi"/>
-                <w:sz w:val="18"/>
-                <w:szCs w:val="18"/>
-                <w:lang w:val="es-MX"/>
-              </w:rPr>
-            </w:pPr>
-            <w:r>
-              <w:rPr>
-                <w:rFonts w:cstheme="minorHAnsi"/>
-                <w:sz w:val="18"/>
-                <w:szCs w:val="18"/>
-                <w:lang w:val="es-MX"/>
-              </w:rPr>
-              <w:t>El director selecciona aceptar.</w:t>
-            </w:r>
-          </w:p>
-          <w:p>
-            <w:pPr>
-              <w:pStyle w:val="Prrafodelista"/>
-              <w:numPr>
-                <w:ilvl w:val="3"/>
-                <w:numId w:val="12"/>
-              </w:numPr>
-              <w:suppressAutoHyphens w:val="0"/>
-              <w:spacing w:after="200" w:line="276" w:lineRule="auto"/>
-              <w:rPr>
-                <w:rFonts w:cstheme="minorHAnsi"/>
-                <w:sz w:val="18"/>
-                <w:szCs w:val="18"/>
-                <w:lang w:val="es-MX"/>
-              </w:rPr>
-            </w:pPr>
-            <w:r>
-              <w:rPr>
-                <w:rFonts w:cstheme="minorHAnsi"/>
-                <w:sz w:val="18"/>
-                <w:szCs w:val="18"/>
-                <w:lang w:val="es-MX"/>
-              </w:rPr>
-              <w:t>El sistema regresa</w:t>
-            </w:r>
-            <w:r>
-              <w:rPr>
-                <w:rFonts w:cstheme="minorHAnsi"/>
-                <w:sz w:val="18"/>
-                <w:szCs w:val="18"/>
-                <w:lang w:val="es-MX"/>
-              </w:rPr>
-              <w:t xml:space="preserve"> al punto 1.1.2</w:t>
+              <w:t xml:space="preserve">El sistema </w:t>
+            </w:r>
+            <w:r>
+              <w:rPr>
+                <w:rFonts w:cstheme="minorHAnsi"/>
+                <w:sz w:val="18"/>
+                <w:szCs w:val="18"/>
+                <w:lang w:val="es-MX"/>
+              </w:rPr>
+              <w:t xml:space="preserve">valida que no </w:t>
+            </w:r>
+            <w:r>
+              <w:rPr>
+                <w:rFonts w:cstheme="minorHAnsi"/>
+                <w:sz w:val="18"/>
+                <w:szCs w:val="18"/>
+                <w:lang w:val="es-MX"/>
+              </w:rPr>
+              <w:t>haya</w:t>
+            </w:r>
+            <w:r>
+              <w:rPr>
+                <w:rFonts w:cstheme="minorHAnsi"/>
+                <w:sz w:val="18"/>
+                <w:szCs w:val="18"/>
+                <w:lang w:val="es-MX"/>
+              </w:rPr>
+              <w:t xml:space="preserve"> campos vacíos y </w:t>
+            </w:r>
+            <w:r>
+              <w:rPr>
+                <w:rFonts w:cstheme="minorHAnsi"/>
+                <w:sz w:val="18"/>
+                <w:szCs w:val="18"/>
+                <w:lang w:val="es-MX"/>
+              </w:rPr>
+              <w:t>guarda los cambios hechos sobre el cliente y regresa al menú principal.</w:t>
             </w:r>
           </w:p>
         </w:tc>
@@ -3019,31 +3235,63 @@
                 <w:szCs w:val="18"/>
                 <w:lang w:val="es-MX"/>
               </w:rPr>
-              <w:t>4.1.1 El sistema muestra mensaje indicando que hubo un error con la base de datos y que no se pudo realizar el registro.</w:t>
-            </w:r>
-          </w:p>
-          <w:p>
-            <w:pPr>
-              <w:rPr>
-                <w:rFonts w:cstheme="minorHAnsi"/>
-                <w:sz w:val="18"/>
-                <w:szCs w:val="18"/>
-                <w:lang w:val="es-MX"/>
-              </w:rPr>
-            </w:pPr>
-            <w:r>
-              <w:rPr>
-                <w:rFonts w:cstheme="minorHAnsi"/>
-                <w:sz w:val="18"/>
-                <w:szCs w:val="18"/>
-                <w:lang w:val="es-MX"/>
-              </w:rPr>
-              <w:t>4.1.2 El director selecciona aceptar y regresa al punto 2.</w:t>
+              <w:t>6</w:t>
+            </w:r>
+            <w:r>
+              <w:rPr>
+                <w:rFonts w:cstheme="minorHAnsi"/>
+                <w:sz w:val="18"/>
+                <w:szCs w:val="18"/>
+                <w:lang w:val="es-MX"/>
+              </w:rPr>
+              <w:t>.1.1 El sistema muestra mensaje indicando que hubo un error con la base de datos y que no se pudo realizar el registro.</w:t>
+            </w:r>
+          </w:p>
+          <w:p>
+            <w:pPr>
+              <w:rPr>
+                <w:rFonts w:cstheme="minorHAnsi"/>
+                <w:sz w:val="18"/>
+                <w:szCs w:val="18"/>
+                <w:lang w:val="es-MX"/>
+              </w:rPr>
+            </w:pPr>
+            <w:r>
+              <w:rPr>
+                <w:rFonts w:cstheme="minorHAnsi"/>
+                <w:sz w:val="18"/>
+                <w:szCs w:val="18"/>
+                <w:lang w:val="es-MX"/>
+              </w:rPr>
+              <w:t>6</w:t>
+            </w:r>
+            <w:r>
+              <w:rPr>
+                <w:rFonts w:cstheme="minorHAnsi"/>
+                <w:sz w:val="18"/>
+                <w:szCs w:val="18"/>
+                <w:lang w:val="es-MX"/>
+              </w:rPr>
+              <w:t>.1.2 El director selecciona aceptar y regresa al punto 2.</w:t>
             </w:r>
           </w:p>
         </w:tc>
       </w:tr>
     </w:tbl>
+    <w:p>
+      <w:pPr>
+        <w:rPr>
+          <w:lang w:val="es-MX"/>
+        </w:rPr>
+      </w:pPr>
+    </w:p>
+    <w:p>
+      <w:pPr>
+        <w:rPr>
+          <w:lang w:val="es-MX"/>
+        </w:rPr>
+      </w:pPr>
+    </w:p>
     <w:p>
       <w:pPr>
         <w:rPr>
@@ -3862,7 +4110,25 @@
                 <w:szCs w:val="18"/>
                 <w:lang w:val="es-MX"/>
               </w:rPr>
-              <w:t>El colaborador da clic en crear promoción.</w:t>
+              <w:t>El colaborador da clic en registrar</w:t>
+            </w:r>
+            <w:r>
+              <w:rPr>
+                <w:rFonts w:cstheme="minorHAnsi"/>
+                <w:sz w:val="18"/>
+                <w:szCs w:val="18"/>
+                <w:lang w:val="es-MX"/>
+              </w:rPr>
+              <w:t xml:space="preserve"> promoción.</w:t>
+            </w:r>
+            <w:r>
+              <w:rPr>
+                <w:rFonts w:cstheme="minorHAnsi"/>
+                <w:sz w:val="18"/>
+                <w:szCs w:val="18"/>
+                <w:lang w:val="es-MX"/>
+              </w:rPr>
+              <w:t xml:space="preserve"> (FA1)</w:t>
             </w:r>
           </w:p>
           <w:p>
@@ -3910,7 +4176,25 @@
                 <w:szCs w:val="18"/>
                 <w:lang w:val="es-MX"/>
               </w:rPr>
-              <w:t>El colaborador ingresa nombre de promoción, descripción, porcentaje de descuento, fecha inicio y fecha fin de promoción</w:t>
+              <w:t xml:space="preserve">El colaborador ingresa nombre de promoción, </w:t>
+            </w:r>
+            <w:r>
+              <w:rPr>
+                <w:rFonts w:cstheme="minorHAnsi"/>
+                <w:sz w:val="18"/>
+                <w:szCs w:val="18"/>
+                <w:lang w:val="es-MX"/>
+              </w:rPr>
+              <w:t xml:space="preserve">si aplica descuento, el </w:t>
+            </w:r>
+            <w:r>
+              <w:rPr>
+                <w:rFonts w:cstheme="minorHAnsi"/>
+                <w:sz w:val="18"/>
+                <w:szCs w:val="18"/>
+                <w:lang w:val="es-MX"/>
+              </w:rPr>
+              <w:t>porcentaje de descuento, fecha inicio y fecha fin de promoción</w:t>
             </w:r>
             <w:r>
               <w:rPr>
@@ -3928,7 +4212,16 @@
                 <w:szCs w:val="18"/>
                 <w:lang w:val="es-MX"/>
               </w:rPr>
-              <w:t xml:space="preserve"> guardar.</w:t>
+              <w:t xml:space="preserve"> crear promoción</w:t>
+            </w:r>
+            <w:r>
+              <w:rPr>
+                <w:rFonts w:cstheme="minorHAnsi"/>
+                <w:sz w:val="18"/>
+                <w:szCs w:val="18"/>
+                <w:lang w:val="es-MX"/>
+              </w:rPr>
+              <w:t>.</w:t>
             </w:r>
           </w:p>
           <w:p>
@@ -3952,25 +4245,52 @@
                 <w:szCs w:val="18"/>
                 <w:lang w:val="es-MX"/>
               </w:rPr>
-              <w:t>El sistema despliega</w:t>
-            </w:r>
-            <w:r>
-              <w:rPr>
-                <w:rFonts w:cstheme="minorHAnsi"/>
-                <w:sz w:val="18"/>
-                <w:szCs w:val="18"/>
-                <w:lang w:val="es-MX"/>
-              </w:rPr>
-              <w:t xml:space="preserve"> una ventana preguntando si desea guardar</w:t>
-            </w:r>
-            <w:r>
-              <w:rPr>
-                <w:rFonts w:cstheme="minorHAnsi"/>
-                <w:sz w:val="18"/>
-                <w:szCs w:val="18"/>
-                <w:lang w:val="es-MX"/>
-              </w:rPr>
-              <w:t>.</w:t>
+              <w:t xml:space="preserve">El sistema </w:t>
+            </w:r>
+            <w:r>
+              <w:rPr>
+                <w:rFonts w:cstheme="minorHAnsi"/>
+                <w:sz w:val="18"/>
+                <w:szCs w:val="18"/>
+                <w:lang w:val="es-MX"/>
+              </w:rPr>
+              <w:t xml:space="preserve">valida los datos, los guarda y </w:t>
+            </w:r>
+            <w:r>
+              <w:rPr>
+                <w:rFonts w:cstheme="minorHAnsi"/>
+                <w:sz w:val="18"/>
+                <w:szCs w:val="18"/>
+                <w:lang w:val="es-MX"/>
+              </w:rPr>
+              <w:t>despliega</w:t>
+            </w:r>
+            <w:r>
+              <w:rPr>
+                <w:rFonts w:cstheme="minorHAnsi"/>
+                <w:sz w:val="18"/>
+                <w:szCs w:val="18"/>
+                <w:lang w:val="es-MX"/>
+              </w:rPr>
+              <w:t xml:space="preserve"> una vent</w:t>
+            </w:r>
+            <w:r>
+              <w:rPr>
+                <w:rFonts w:cstheme="minorHAnsi"/>
+                <w:sz w:val="18"/>
+                <w:szCs w:val="18"/>
+                <w:lang w:val="es-MX"/>
+              </w:rPr>
+              <w:t>ana indicando que se han guardado exitosamente.</w:t>
+            </w:r>
+            <w:r>
+              <w:rPr>
+                <w:rFonts w:cstheme="minorHAnsi"/>
+                <w:sz w:val="18"/>
+                <w:szCs w:val="18"/>
+                <w:lang w:val="es-MX"/>
+              </w:rPr>
+              <w:t xml:space="preserve"> (E1)</w:t>
             </w:r>
           </w:p>
           <w:p>
@@ -4003,31 +4323,25 @@
                 <w:szCs w:val="18"/>
                 <w:lang w:val="es-MX"/>
               </w:rPr>
-              <w:t xml:space="preserve"> aceptar.</w:t>
-            </w:r>
-          </w:p>
-          <w:p>
-            <w:pPr>
-              <w:numPr>
-                <w:ilvl w:val="0"/>
-                <w:numId w:val="6"/>
-              </w:numPr>
-              <w:contextualSpacing/>
-              <w:rPr>
-                <w:rFonts w:cstheme="minorHAnsi"/>
-                <w:sz w:val="18"/>
-                <w:szCs w:val="18"/>
-                <w:lang w:val="es-MX"/>
-              </w:rPr>
-            </w:pPr>
-            <w:r>
-              <w:rPr>
-                <w:rFonts w:cstheme="minorHAnsi"/>
-                <w:sz w:val="18"/>
-                <w:szCs w:val="18"/>
-                <w:lang w:val="es-MX"/>
-              </w:rPr>
-              <w:t>El sistema guarda la promoción en la base de datos.</w:t>
+              <w:t xml:space="preserve"> aceptar</w:t>
+            </w:r>
+            <w:r>
+              <w:rPr>
+                <w:rFonts w:cstheme="minorHAnsi"/>
+                <w:sz w:val="18"/>
+                <w:szCs w:val="18"/>
+                <w:lang w:val="es-MX"/>
+              </w:rPr>
+              <w:t xml:space="preserve"> y regresa al menú principal</w:t>
+            </w:r>
+            <w:r>
+              <w:rPr>
+                <w:rFonts w:cstheme="minorHAnsi"/>
+                <w:sz w:val="18"/>
+                <w:szCs w:val="18"/>
+                <w:lang w:val="es-MX"/>
+              </w:rPr>
+              <w:t>.</w:t>
             </w:r>
             <w:r>
               <w:rPr>
@@ -4104,6 +4418,15 @@
                 <w:lang w:val="es-MX"/>
               </w:rPr>
             </w:pPr>
+            <w:r>
+              <w:rPr>
+                <w:rFonts w:cstheme="minorHAnsi"/>
+                <w:sz w:val="18"/>
+                <w:szCs w:val="18"/>
+                <w:lang w:val="es-MX"/>
+              </w:rPr>
+              <w:t xml:space="preserve">FA1. </w:t>
+            </w:r>
             <w:r>
               <w:rPr>
                 <w:rFonts w:cstheme="minorHAnsi"/>
@@ -4146,7 +4469,7 @@
                 <w:szCs w:val="18"/>
                 <w:lang w:val="es-MX"/>
               </w:rPr>
-              <w:t>buscar</w:t>
+              <w:t>modificar</w:t>
             </w:r>
             <w:r>
               <w:rPr>
@@ -4181,7 +4504,34 @@
                 <w:szCs w:val="18"/>
                 <w:lang w:val="es-MX"/>
               </w:rPr>
-              <w:t>El sistema despliega una ventana con un campo para buscar la promoción a modificar.</w:t>
+              <w:t>El sistema</w:t>
+            </w:r>
+            <w:r>
+              <w:rPr>
+                <w:rFonts w:cstheme="minorHAnsi"/>
+                <w:sz w:val="18"/>
+                <w:szCs w:val="18"/>
+                <w:lang w:val="es-MX"/>
+              </w:rPr>
+              <w:t xml:space="preserve"> </w:t>
+            </w:r>
+            <w:r>
+              <w:rPr>
+                <w:rFonts w:cstheme="minorHAnsi"/>
+                <w:sz w:val="18"/>
+                <w:szCs w:val="18"/>
+                <w:lang w:val="es-MX"/>
+              </w:rPr>
+              <w:t>despliega una ventana con un campo para buscar la promoción a modificar</w:t>
+            </w:r>
+            <w:r>
+              <w:rPr>
+                <w:rFonts w:cstheme="minorHAnsi"/>
+                <w:sz w:val="18"/>
+                <w:szCs w:val="18"/>
+                <w:lang w:val="es-MX"/>
+              </w:rPr>
+              <w:t>.</w:t>
             </w:r>
           </w:p>
           <w:p>
@@ -4233,7 +4583,25 @@
                 <w:szCs w:val="18"/>
                 <w:lang w:val="es-MX"/>
               </w:rPr>
-              <w:t>El sistema despliega los datos de la promoción seleccionada.</w:t>
+              <w:t xml:space="preserve">El sistema </w:t>
+            </w:r>
+            <w:r>
+              <w:rPr>
+                <w:rFonts w:cstheme="minorHAnsi"/>
+                <w:sz w:val="18"/>
+                <w:szCs w:val="18"/>
+                <w:lang w:val="es-MX"/>
+              </w:rPr>
+              <w:t xml:space="preserve">busca y </w:t>
+            </w:r>
+            <w:r>
+              <w:rPr>
+                <w:rFonts w:cstheme="minorHAnsi"/>
+                <w:sz w:val="18"/>
+                <w:szCs w:val="18"/>
+                <w:lang w:val="es-MX"/>
+              </w:rPr>
+              <w:t>despliega los datos de la promoción seleccionada.</w:t>
             </w:r>
           </w:p>
           <w:p>
@@ -4259,16 +4627,7 @@
                 <w:szCs w:val="18"/>
                 <w:lang w:val="es-MX"/>
               </w:rPr>
-              <w:t>El colaborador da clic en modificar promoción</w:t>
-            </w:r>
-            <w:r>
-              <w:rPr>
-                <w:rFonts w:cstheme="minorHAnsi"/>
-                <w:sz w:val="18"/>
-                <w:szCs w:val="18"/>
-                <w:lang w:val="es-MX"/>
-              </w:rPr>
-              <w:t>.</w:t>
+              <w:t>El colaborador modifica los datos pertinentes y da clic en guardar.</w:t>
             </w:r>
           </w:p>
           <w:p>
@@ -4294,262 +4653,34 @@
                 <w:szCs w:val="18"/>
                 <w:lang w:val="es-MX"/>
               </w:rPr>
-              <w:t>El sistema habilita los datos de la promoción para</w:t>
-            </w:r>
-            <w:r>
-              <w:rPr>
-                <w:rFonts w:cstheme="minorHAnsi"/>
-                <w:sz w:val="18"/>
-                <w:szCs w:val="18"/>
-                <w:lang w:val="es-MX"/>
-              </w:rPr>
-              <w:t xml:space="preserve"> su modificación.</w:t>
-            </w:r>
-          </w:p>
-          <w:p>
-            <w:pPr>
-              <w:pStyle w:val="Prrafodelista"/>
-              <w:numPr>
-                <w:ilvl w:val="2"/>
-                <w:numId w:val="14"/>
-              </w:numPr>
-              <w:suppressAutoHyphens w:val="0"/>
-              <w:spacing w:after="200" w:line="276" w:lineRule="auto"/>
-              <w:rPr>
-                <w:rFonts w:cstheme="minorHAnsi"/>
-                <w:sz w:val="18"/>
-                <w:szCs w:val="18"/>
-                <w:lang w:val="es-MX"/>
-              </w:rPr>
-            </w:pPr>
-            <w:r>
-              <w:rPr>
-                <w:rFonts w:cstheme="minorHAnsi"/>
-                <w:sz w:val="18"/>
-                <w:szCs w:val="18"/>
-                <w:lang w:val="es-MX"/>
-              </w:rPr>
-              <w:t>El colaborador modifica los datos pertinentes y da clic en guardar.</w:t>
-            </w:r>
-          </w:p>
-          <w:p>
-            <w:pPr>
-              <w:pStyle w:val="Prrafodelista"/>
-              <w:numPr>
-                <w:ilvl w:val="2"/>
-                <w:numId w:val="14"/>
-              </w:numPr>
-              <w:suppressAutoHyphens w:val="0"/>
-              <w:spacing w:after="200" w:line="276" w:lineRule="auto"/>
-              <w:rPr>
-                <w:rFonts w:cstheme="minorHAnsi"/>
-                <w:sz w:val="18"/>
-                <w:szCs w:val="18"/>
-                <w:lang w:val="es-MX"/>
-              </w:rPr>
-            </w:pPr>
-            <w:r>
-              <w:rPr>
-                <w:rFonts w:cstheme="minorHAnsi"/>
-                <w:sz w:val="18"/>
-                <w:szCs w:val="18"/>
-                <w:lang w:val="es-MX"/>
-              </w:rPr>
-              <w:t>El sistema guarda los cambios en la base de datos y regresa al punto 1.1.2</w:t>
-            </w:r>
-          </w:p>
-          <w:p>
-            <w:pPr>
-              <w:suppressAutoHyphens w:val="0"/>
-              <w:spacing w:after="200" w:line="276" w:lineRule="auto"/>
-              <w:rPr>
-                <w:rFonts w:cstheme="minorHAnsi"/>
-                <w:sz w:val="18"/>
-                <w:szCs w:val="18"/>
-                <w:lang w:val="es-MX"/>
-              </w:rPr>
-            </w:pPr>
-            <w:r>
-              <w:rPr>
-                <w:rFonts w:cstheme="minorHAnsi"/>
-                <w:sz w:val="18"/>
-                <w:szCs w:val="18"/>
-                <w:lang w:val="es-MX"/>
-              </w:rPr>
-              <w:t>Dar de baja promoción</w:t>
-            </w:r>
-          </w:p>
-          <w:p>
-            <w:pPr>
-              <w:pStyle w:val="Prrafodelista"/>
-              <w:numPr>
-                <w:ilvl w:val="3"/>
-                <w:numId w:val="15"/>
-              </w:numPr>
-              <w:suppressAutoHyphens w:val="0"/>
-              <w:spacing w:after="200" w:line="276" w:lineRule="auto"/>
-              <w:rPr>
-                <w:rFonts w:cstheme="minorHAnsi"/>
-                <w:sz w:val="18"/>
-                <w:szCs w:val="18"/>
-                <w:lang w:val="es-MX"/>
-              </w:rPr>
-            </w:pPr>
-            <w:r>
-              <w:rPr>
-                <w:rFonts w:cstheme="minorHAnsi"/>
-                <w:sz w:val="18"/>
-                <w:szCs w:val="18"/>
-                <w:lang w:val="es-MX"/>
-              </w:rPr>
-              <w:t>El colaborador da clic en dar de baja promoción.</w:t>
-            </w:r>
-          </w:p>
-          <w:p>
-            <w:pPr>
-              <w:pStyle w:val="Prrafodelista"/>
-              <w:numPr>
-                <w:ilvl w:val="3"/>
-                <w:numId w:val="15"/>
-              </w:numPr>
-              <w:suppressAutoHyphens w:val="0"/>
-              <w:spacing w:after="200" w:line="276" w:lineRule="auto"/>
-              <w:rPr>
-                <w:rFonts w:cstheme="minorHAnsi"/>
-                <w:sz w:val="18"/>
-                <w:szCs w:val="18"/>
-                <w:lang w:val="es-MX"/>
-              </w:rPr>
-            </w:pPr>
-            <w:r>
-              <w:rPr>
-                <w:rFonts w:cstheme="minorHAnsi"/>
-                <w:sz w:val="18"/>
-                <w:szCs w:val="18"/>
-                <w:lang w:val="es-MX"/>
-              </w:rPr>
-              <w:t>El sistema despliega un mensaje indicando que la promoción ha sido dada de baja.</w:t>
-            </w:r>
-          </w:p>
-          <w:p>
-            <w:pPr>
-              <w:pStyle w:val="Prrafodelista"/>
-              <w:numPr>
-                <w:ilvl w:val="3"/>
-                <w:numId w:val="15"/>
-              </w:numPr>
-              <w:suppressAutoHyphens w:val="0"/>
-              <w:spacing w:after="200" w:line="276" w:lineRule="auto"/>
-              <w:rPr>
-                <w:rFonts w:cstheme="minorHAnsi"/>
-                <w:sz w:val="18"/>
-                <w:szCs w:val="18"/>
-                <w:lang w:val="es-MX"/>
-              </w:rPr>
-            </w:pPr>
-            <w:r>
-              <w:rPr>
-                <w:rFonts w:cstheme="minorHAnsi"/>
-                <w:sz w:val="18"/>
-                <w:szCs w:val="18"/>
-                <w:lang w:val="es-MX"/>
-              </w:rPr>
-              <w:t>El colaborador da clic en aceptar.</w:t>
-            </w:r>
-          </w:p>
-          <w:p>
-            <w:pPr>
-              <w:pStyle w:val="Prrafodelista"/>
-              <w:numPr>
-                <w:ilvl w:val="3"/>
-                <w:numId w:val="15"/>
-              </w:numPr>
-              <w:suppressAutoHyphens w:val="0"/>
-              <w:spacing w:after="200" w:line="276" w:lineRule="auto"/>
-              <w:rPr>
-                <w:rFonts w:cstheme="minorHAnsi"/>
-                <w:sz w:val="18"/>
-                <w:szCs w:val="18"/>
-                <w:lang w:val="es-MX"/>
-              </w:rPr>
-            </w:pPr>
-            <w:r>
-              <w:rPr>
-                <w:rFonts w:cstheme="minorHAnsi"/>
-                <w:sz w:val="18"/>
-                <w:szCs w:val="18"/>
-                <w:lang w:val="es-MX"/>
-              </w:rPr>
-              <w:t>El sistema regresa a la ventana principal.</w:t>
-            </w:r>
-          </w:p>
-          <w:p>
-            <w:pPr>
-              <w:suppressAutoHyphens w:val="0"/>
-              <w:spacing w:after="200" w:line="276" w:lineRule="auto"/>
-              <w:rPr>
-                <w:rFonts w:cstheme="minorHAnsi"/>
-                <w:sz w:val="18"/>
-                <w:szCs w:val="18"/>
-                <w:lang w:val="es-MX"/>
-              </w:rPr>
-            </w:pPr>
-            <w:r>
-              <w:rPr>
-                <w:rFonts w:cstheme="minorHAnsi"/>
-                <w:sz w:val="18"/>
-                <w:szCs w:val="18"/>
-                <w:lang w:val="es-MX"/>
-              </w:rPr>
-              <w:t>Hay error en los datos.</w:t>
-            </w:r>
-          </w:p>
-          <w:p>
-            <w:pPr>
-              <w:pStyle w:val="Prrafodelista"/>
-              <w:numPr>
-                <w:ilvl w:val="2"/>
-                <w:numId w:val="13"/>
-              </w:numPr>
-              <w:rPr>
-                <w:rFonts w:cstheme="minorHAnsi"/>
-                <w:sz w:val="18"/>
-                <w:szCs w:val="18"/>
-                <w:lang w:val="es-MX"/>
-              </w:rPr>
-            </w:pPr>
-            <w:r>
-              <w:rPr>
-                <w:rFonts w:cstheme="minorHAnsi"/>
-                <w:sz w:val="18"/>
-                <w:szCs w:val="18"/>
-                <w:lang w:val="es-MX"/>
-              </w:rPr>
-              <w:t>El colaborador da clic en cancelar.</w:t>
-            </w:r>
-          </w:p>
-          <w:p>
-            <w:pPr>
-              <w:pStyle w:val="Prrafodelista"/>
-              <w:numPr>
-                <w:ilvl w:val="2"/>
-                <w:numId w:val="13"/>
-              </w:numPr>
-              <w:rPr>
-                <w:rFonts w:cstheme="minorHAnsi"/>
-                <w:sz w:val="18"/>
-                <w:szCs w:val="18"/>
-                <w:lang w:val="es-MX"/>
-              </w:rPr>
-            </w:pPr>
-            <w:r>
-              <w:rPr>
-                <w:rFonts w:cstheme="minorHAnsi"/>
-                <w:sz w:val="18"/>
-                <w:szCs w:val="18"/>
-                <w:lang w:val="es-MX"/>
-              </w:rPr>
-              <w:t>El sistema regresa al punto 4.</w:t>
+              <w:t xml:space="preserve">El sistema </w:t>
+            </w:r>
+            <w:r>
+              <w:rPr>
+                <w:rFonts w:cstheme="minorHAnsi"/>
+                <w:sz w:val="18"/>
+                <w:szCs w:val="18"/>
+                <w:lang w:val="es-MX"/>
+              </w:rPr>
+              <w:t xml:space="preserve">valida los datos, </w:t>
+            </w:r>
+            <w:r>
+              <w:rPr>
+                <w:rFonts w:cstheme="minorHAnsi"/>
+                <w:sz w:val="18"/>
+                <w:szCs w:val="18"/>
+                <w:lang w:val="es-MX"/>
+              </w:rPr>
+              <w:t xml:space="preserve">guarda los cambios en la base de datos y </w:t>
+            </w:r>
+            <w:r>
+              <w:rPr>
+                <w:rFonts w:cstheme="minorHAnsi"/>
+                <w:sz w:val="18"/>
+                <w:szCs w:val="18"/>
+                <w:lang w:val="es-MX"/>
+              </w:rPr>
+              <w:t>despliega un mensaje indicando que se modificó correctamente. (E1)</w:t>
             </w:r>
           </w:p>
         </w:tc>
@@ -4685,6 +4816,55 @@
         </w:tc>
       </w:tr>
     </w:tbl>
+    <w:p>
+      <w:pPr>
+        <w:rPr>
+          <w:lang w:val="es-MX"/>
+        </w:rPr>
+      </w:pPr>
+    </w:p>
+    <w:p>
+      <w:pPr>
+        <w:rPr>
+          <w:lang w:val="es-MX"/>
+        </w:rPr>
+      </w:pPr>
+    </w:p>
+    <w:p>
+      <w:pPr>
+        <w:rPr>
+          <w:lang w:val="es-MX"/>
+        </w:rPr>
+      </w:pPr>
+    </w:p>
+    <w:p>
+      <w:pPr>
+        <w:rPr>
+          <w:lang w:val="es-MX"/>
+        </w:rPr>
+      </w:pPr>
+    </w:p>
+    <w:p>
+      <w:pPr>
+        <w:rPr>
+          <w:lang w:val="es-MX"/>
+        </w:rPr>
+      </w:pPr>
+    </w:p>
+    <w:p>
+      <w:pPr>
+        <w:rPr>
+          <w:lang w:val="es-MX"/>
+        </w:rPr>
+      </w:pPr>
+    </w:p>
+    <w:p>
+      <w:pPr>
+        <w:rPr>
+          <w:lang w:val="es-MX"/>
+        </w:rPr>
+      </w:pPr>
+    </w:p>
     <w:p>
       <w:pPr>
         <w:rPr>
@@ -4795,6 +4975,7 @@
                 <w:sz w:val="18"/>
                 <w:lang w:val="es-MX"/>
               </w:rPr>
+              <w:lastRenderedPageBreak/>
               <w:softHyphen/>
             </w:r>
             <w:r>
@@ -4918,14 +5099,6 @@
               </w:rPr>
               <w:t>espacio</w:t>
             </w:r>
-            <w:r>
-              <w:rPr>
-                <w:rFonts w:cstheme="minorHAnsi"/>
-                <w:sz w:val="18"/>
-                <w:lang w:val="es-MX"/>
-              </w:rPr>
-              <w:t>s</w:t>
-            </w:r>
           </w:p>
         </w:tc>
       </w:tr>
@@ -5670,6 +5843,15 @@
                 <w:lang w:val="es-MX"/>
               </w:rPr>
             </w:pPr>
+            <w:r>
+              <w:rPr>
+                <w:rFonts w:cstheme="minorHAnsi"/>
+                <w:sz w:val="18"/>
+                <w:szCs w:val="18"/>
+                <w:lang w:val="es-MX"/>
+              </w:rPr>
+              <w:t xml:space="preserve">FA1. </w:t>
+            </w:r>
             <w:r>
               <w:rPr>
                 <w:rFonts w:cstheme="minorHAnsi"/>
@@ -5731,7 +5913,25 @@
                 <w:szCs w:val="18"/>
                 <w:lang w:val="es-MX"/>
               </w:rPr>
-              <w:t>El sistema despliega una ventana con los datos del pago seleccionado y los habilita para su edición.</w:t>
+              <w:t xml:space="preserve">El sistema </w:t>
+            </w:r>
+            <w:r>
+              <w:rPr>
+                <w:rFonts w:cstheme="minorHAnsi"/>
+                <w:sz w:val="18"/>
+                <w:szCs w:val="18"/>
+                <w:lang w:val="es-MX"/>
+              </w:rPr>
+              <w:t xml:space="preserve">busca y </w:t>
+            </w:r>
+            <w:r>
+              <w:rPr>
+                <w:rFonts w:cstheme="minorHAnsi"/>
+                <w:sz w:val="18"/>
+                <w:szCs w:val="18"/>
+                <w:lang w:val="es-MX"/>
+              </w:rPr>
+              <w:t>despliega una ventana con los datos del pago seleccionado y los habilita para su edición.</w:t>
             </w:r>
           </w:p>
           <w:p>
@@ -5825,6 +6025,15 @@
                 <w:szCs w:val="18"/>
                 <w:lang w:val="es-MX"/>
               </w:rPr>
+              <w:t xml:space="preserve">FA2. </w:t>
+            </w:r>
+            <w:r>
+              <w:rPr>
+                <w:rFonts w:cstheme="minorHAnsi"/>
+                <w:sz w:val="18"/>
+                <w:szCs w:val="18"/>
+                <w:lang w:val="es-MX"/>
+              </w:rPr>
               <w:t>Filtrar pagos.</w:t>
             </w:r>
           </w:p>
@@ -5852,7 +6061,25 @@
                 <w:szCs w:val="18"/>
                 <w:lang w:val="es-MX"/>
               </w:rPr>
-              <w:t>El director selecciona filtrar pagos.</w:t>
+              <w:t>El director selecciona</w:t>
+            </w:r>
+            <w:r>
+              <w:rPr>
+                <w:rFonts w:cstheme="minorHAnsi"/>
+                <w:sz w:val="18"/>
+                <w:szCs w:val="18"/>
+                <w:lang w:val="es-MX"/>
+              </w:rPr>
+              <w:t xml:space="preserve"> una fecha inicio y fecha fin de pagos y selecciona filtrar</w:t>
+            </w:r>
+            <w:r>
+              <w:rPr>
+                <w:rFonts w:cstheme="minorHAnsi"/>
+                <w:sz w:val="18"/>
+                <w:szCs w:val="18"/>
+                <w:lang w:val="es-MX"/>
+              </w:rPr>
+              <w:t>.</w:t>
             </w:r>
           </w:p>
           <w:p>
@@ -5879,60 +6106,6 @@
                 <w:szCs w:val="18"/>
                 <w:lang w:val="es-MX"/>
               </w:rPr>
-              <w:t>El sistema despliega una ventana con el campo fecha inicio y fecha fin.</w:t>
-            </w:r>
-          </w:p>
-          <w:p>
-            <w:pPr>
-              <w:pStyle w:val="Prrafodelista"/>
-              <w:numPr>
-                <w:ilvl w:val="0"/>
-                <w:numId w:val="20"/>
-              </w:numPr>
-              <w:suppressAutoHyphens w:val="0"/>
-              <w:spacing w:after="200" w:line="276" w:lineRule="auto"/>
-              <w:jc w:val="both"/>
-              <w:rPr>
-                <w:rFonts w:cstheme="minorHAnsi"/>
-                <w:sz w:val="18"/>
-                <w:szCs w:val="18"/>
-                <w:lang w:val="es-MX"/>
-              </w:rPr>
-            </w:pPr>
-            <w:r>
-              <w:rPr>
-                <w:rFonts w:cstheme="minorHAnsi"/>
-                <w:sz w:val="18"/>
-                <w:szCs w:val="18"/>
-                <w:lang w:val="es-MX"/>
-              </w:rPr>
-              <w:t>El director selecciona una fecha inicio y fecha fin y selecciona aceptar.</w:t>
-            </w:r>
-          </w:p>
-          <w:p>
-            <w:pPr>
-              <w:pStyle w:val="Prrafodelista"/>
-              <w:numPr>
-                <w:ilvl w:val="0"/>
-                <w:numId w:val="20"/>
-              </w:numPr>
-              <w:suppressAutoHyphens w:val="0"/>
-              <w:spacing w:after="200" w:line="276" w:lineRule="auto"/>
-              <w:jc w:val="both"/>
-              <w:rPr>
-                <w:rFonts w:cstheme="minorHAnsi"/>
-                <w:sz w:val="18"/>
-                <w:szCs w:val="18"/>
-                <w:lang w:val="es-MX"/>
-              </w:rPr>
-            </w:pPr>
-            <w:r>
-              <w:rPr>
-                <w:rFonts w:cstheme="minorHAnsi"/>
-                <w:sz w:val="18"/>
-                <w:szCs w:val="18"/>
-                <w:lang w:val="es-MX"/>
-              </w:rPr>
               <w:t>El sistema despliega los pagos registrados entre los rangos de fechas.</w:t>
             </w:r>
           </w:p>
@@ -6030,7 +6203,67 @@
                 <w:szCs w:val="18"/>
                 <w:lang w:val="es-MX"/>
               </w:rPr>
-              <w:t>El sistema despliega un mensaje indicando que no se pudieron obtener los datos de la base de datos.</w:t>
+              <w:t xml:space="preserve">El sistema despliega un mensaje indicando que no se pudieron obtener los </w:t>
+            </w:r>
+            <w:r>
+              <w:rPr>
+                <w:rFonts w:cstheme="minorHAnsi"/>
+                <w:sz w:val="18"/>
+                <w:szCs w:val="18"/>
+                <w:lang w:val="es-MX"/>
+              </w:rPr>
+              <w:t>pagos</w:t>
+            </w:r>
+            <w:r>
+              <w:rPr>
+                <w:rFonts w:cstheme="minorHAnsi"/>
+                <w:sz w:val="18"/>
+                <w:szCs w:val="18"/>
+                <w:lang w:val="es-MX"/>
+              </w:rPr>
+              <w:t xml:space="preserve"> de la base de datos.</w:t>
+            </w:r>
+          </w:p>
+          <w:p>
+            <w:pPr>
+              <w:suppressAutoHyphens w:val="0"/>
+              <w:autoSpaceDE w:val="0"/>
+              <w:autoSpaceDN w:val="0"/>
+              <w:adjustRightInd w:val="0"/>
+              <w:rPr>
+                <w:rFonts w:ascii="Segoe UI" w:eastAsiaTheme="minorHAnsi" w:hAnsi="Segoe UI" w:cs="Segoe UI"/>
+                <w:sz w:val="18"/>
+                <w:szCs w:val="18"/>
+                <w:lang w:val="es-MX" w:eastAsia="en-US"/>
+              </w:rPr>
+            </w:pPr>
+            <w:r>
+              <w:rPr>
+                <w:rFonts w:ascii="Segoe UI" w:eastAsiaTheme="minorHAnsi" w:hAnsi="Segoe UI" w:cs="Segoe UI"/>
+                <w:sz w:val="18"/>
+                <w:szCs w:val="18"/>
+                <w:lang w:val="es-MX" w:eastAsia="en-US"/>
+              </w:rPr>
+              <w:t>2.3.2.       El director da clic en aceptar.</w:t>
+            </w:r>
+          </w:p>
+          <w:p>
+            <w:pPr>
+              <w:rPr>
+                <w:rFonts w:cstheme="minorHAnsi"/>
+                <w:sz w:val="18"/>
+                <w:szCs w:val="18"/>
+                <w:lang w:val="es-MX"/>
+              </w:rPr>
+            </w:pPr>
+            <w:r>
+              <w:rPr>
+                <w:rFonts w:ascii="Segoe UI" w:eastAsiaTheme="minorHAnsi" w:hAnsi="Segoe UI" w:cs="Segoe UI"/>
+                <w:sz w:val="18"/>
+                <w:szCs w:val="18"/>
+                <w:lang w:val="es-MX" w:eastAsia="en-US"/>
+              </w:rPr>
+              <w:t>2.3.3.       El sistema regresa a la ventana principal.</w:t>
             </w:r>
           </w:p>
         </w:tc>
@@ -6972,54 +7205,30 @@
                 <w:szCs w:val="18"/>
                 <w:lang w:val="es-MX"/>
               </w:rPr>
-              <w:t>El sistema solo despliega un mensaje indicando que no se pudieron cargar los avisos.</w:t>
+              <w:t xml:space="preserve">El sistema solo </w:t>
+            </w:r>
+            <w:r>
+              <w:rPr>
+                <w:rFonts w:cstheme="minorHAnsi"/>
+                <w:sz w:val="18"/>
+                <w:szCs w:val="18"/>
+                <w:lang w:val="es-MX"/>
+              </w:rPr>
+              <w:t xml:space="preserve">muestra </w:t>
+            </w:r>
+            <w:r>
+              <w:rPr>
+                <w:rFonts w:cstheme="minorHAnsi"/>
+                <w:sz w:val="18"/>
+                <w:szCs w:val="18"/>
+                <w:lang w:val="es-MX"/>
+              </w:rPr>
+              <w:t>un mensaje indicando que no se pudieron cargar los avisos.</w:t>
             </w:r>
           </w:p>
         </w:tc>
       </w:tr>
     </w:tbl>
-    <w:p>
-      <w:pPr>
-        <w:rPr>
-          <w:lang w:val="es-MX"/>
-        </w:rPr>
-      </w:pPr>
-    </w:p>
-    <w:p>
-      <w:pPr>
-        <w:rPr>
-          <w:lang w:val="es-MX"/>
-        </w:rPr>
-      </w:pPr>
-    </w:p>
-    <w:p>
-      <w:pPr>
-        <w:rPr>
-          <w:lang w:val="es-MX"/>
-        </w:rPr>
-      </w:pPr>
-    </w:p>
-    <w:p>
-      <w:pPr>
-        <w:rPr>
-          <w:lang w:val="es-MX"/>
-        </w:rPr>
-      </w:pPr>
-    </w:p>
-    <w:p>
-      <w:pPr>
-        <w:rPr>
-          <w:lang w:val="es-MX"/>
-        </w:rPr>
-      </w:pPr>
-    </w:p>
-    <w:p>
-      <w:pPr>
-        <w:rPr>
-          <w:lang w:val="es-MX"/>
-        </w:rPr>
-      </w:pPr>
-    </w:p>
     <w:p>
       <w:pPr>
         <w:rPr>
@@ -7081,6 +7290,7 @@
                 <w:sz w:val="18"/>
                 <w:lang w:val="es-MX"/>
               </w:rPr>
+              <w:lastRenderedPageBreak/>
               <w:softHyphen/>
             </w:r>
             <w:r>
@@ -7277,50 +7487,6 @@
               <w:t>Nestozo</w:t>
             </w:r>
             <w:proofErr w:type="spellEnd"/>
-            <w:r>
-              <w:rPr>
-                <w:rFonts w:cstheme="minorHAnsi"/>
-                <w:sz w:val="18"/>
-                <w:lang w:val="es-MX"/>
-              </w:rPr>
-              <w:t xml:space="preserve">, </w:t>
-            </w:r>
-            <w:proofErr w:type="spellStart"/>
-            <w:r>
-              <w:rPr>
-                <w:rFonts w:cstheme="minorHAnsi"/>
-                <w:sz w:val="18"/>
-                <w:lang w:val="es-MX"/>
-              </w:rPr>
-              <w:t>Adrian</w:t>
-            </w:r>
-            <w:proofErr w:type="spellEnd"/>
-            <w:r>
-              <w:rPr>
-                <w:rFonts w:cstheme="minorHAnsi"/>
-                <w:sz w:val="18"/>
-                <w:lang w:val="es-MX"/>
-              </w:rPr>
-              <w:t xml:space="preserve"> Bustamante Zarate,</w:t>
-            </w:r>
-            <w:r>
-              <w:rPr>
-                <w:rFonts w:cstheme="minorHAnsi"/>
-                <w:sz w:val="18"/>
-                <w:lang w:val="es-MX"/>
-              </w:rPr>
-              <w:t xml:space="preserve"> Miguel Leonardo Jiménez </w:t>
-            </w:r>
-            <w:proofErr w:type="spellStart"/>
-            <w:r>
-              <w:rPr>
-                <w:rFonts w:cstheme="minorHAnsi"/>
-                <w:sz w:val="18"/>
-                <w:lang w:val="es-MX"/>
-              </w:rPr>
-              <w:t>Jiménez</w:t>
-            </w:r>
-            <w:proofErr w:type="spellEnd"/>
           </w:p>
         </w:tc>
       </w:tr>
@@ -7690,7 +7856,23 @@
                 <w:sz w:val="18"/>
                 <w:lang w:val="es-MX"/>
               </w:rPr>
-              <w:t>El director selecciona crear grupo.</w:t>
+              <w:t xml:space="preserve">El director selecciona </w:t>
+            </w:r>
+            <w:r>
+              <w:rPr>
+                <w:rFonts w:cstheme="minorHAnsi"/>
+                <w:sz w:val="18"/>
+                <w:lang w:val="es-MX"/>
+              </w:rPr>
+              <w:t>registrar</w:t>
+            </w:r>
+            <w:r>
+              <w:rPr>
+                <w:rFonts w:cstheme="minorHAnsi"/>
+                <w:sz w:val="18"/>
+                <w:lang w:val="es-MX"/>
+              </w:rPr>
+              <w:t xml:space="preserve"> grupo.</w:t>
             </w:r>
           </w:p>
         </w:tc>
@@ -7768,7 +7950,25 @@
                 <w:szCs w:val="18"/>
                 <w:lang w:val="es-MX"/>
               </w:rPr>
-              <w:t>El director da clic en crear grupo.</w:t>
+              <w:t xml:space="preserve">El director da clic en </w:t>
+            </w:r>
+            <w:r>
+              <w:rPr>
+                <w:rFonts w:cstheme="minorHAnsi"/>
+                <w:sz w:val="18"/>
+                <w:szCs w:val="18"/>
+                <w:lang w:val="es-MX"/>
+              </w:rPr>
+              <w:t>registrar</w:t>
+            </w:r>
+            <w:r>
+              <w:rPr>
+                <w:rFonts w:cstheme="minorHAnsi"/>
+                <w:sz w:val="18"/>
+                <w:szCs w:val="18"/>
+                <w:lang w:val="es-MX"/>
+              </w:rPr>
+              <w:t xml:space="preserve"> grupo.</w:t>
             </w:r>
           </w:p>
           <w:p>
@@ -7792,7 +7992,16 @@
                 <w:szCs w:val="18"/>
                 <w:lang w:val="es-MX"/>
               </w:rPr>
-              <w:t>El sistema despliega una ventana con los campos maestro a cargo, tipo de baile y cupo.</w:t>
+              <w:t xml:space="preserve">El sistema despliega una ventana con </w:t>
+            </w:r>
+            <w:r>
+              <w:rPr>
+                <w:rFonts w:cstheme="minorHAnsi"/>
+                <w:sz w:val="18"/>
+                <w:szCs w:val="18"/>
+                <w:lang w:val="es-MX"/>
+              </w:rPr>
+              <w:t>un campo para ingresar el nombre del colaborador.</w:t>
             </w:r>
           </w:p>
           <w:p>
@@ -7816,7 +8025,43 @@
                 <w:szCs w:val="18"/>
                 <w:lang w:val="es-MX"/>
               </w:rPr>
-              <w:t>El director ingresa los datos y da clic en crear grupo.</w:t>
+              <w:t xml:space="preserve">El director ingresa </w:t>
+            </w:r>
+            <w:r>
+              <w:rPr>
+                <w:rFonts w:cstheme="minorHAnsi"/>
+                <w:sz w:val="18"/>
+                <w:szCs w:val="18"/>
+                <w:lang w:val="es-MX"/>
+              </w:rPr>
+              <w:t xml:space="preserve">el nombre </w:t>
+            </w:r>
+            <w:r>
+              <w:rPr>
+                <w:rFonts w:cstheme="minorHAnsi"/>
+                <w:sz w:val="18"/>
+                <w:szCs w:val="18"/>
+                <w:lang w:val="es-MX"/>
+              </w:rPr>
+              <w:t>y da clic en</w:t>
+            </w:r>
+            <w:r>
+              <w:rPr>
+                <w:rFonts w:cstheme="minorHAnsi"/>
+                <w:sz w:val="18"/>
+                <w:szCs w:val="18"/>
+                <w:lang w:val="es-MX"/>
+              </w:rPr>
+              <w:t xml:space="preserve"> buscar</w:t>
+            </w:r>
+            <w:r>
+              <w:rPr>
+                <w:rFonts w:cstheme="minorHAnsi"/>
+                <w:sz w:val="18"/>
+                <w:szCs w:val="18"/>
+                <w:lang w:val="es-MX"/>
+              </w:rPr>
+              <w:t>.</w:t>
             </w:r>
           </w:p>
           <w:p>
@@ -7840,7 +8085,208 @@
                 <w:szCs w:val="18"/>
                 <w:lang w:val="es-MX"/>
               </w:rPr>
-              <w:t>El sistema crea el grupo y guarda la información en la base de datos.</w:t>
+              <w:t>El sistema busca y despliega los colaboradores relacionados con el nombre ingresado.</w:t>
+            </w:r>
+          </w:p>
+          <w:p>
+            <w:pPr>
+              <w:numPr>
+                <w:ilvl w:val="0"/>
+                <w:numId w:val="10"/>
+              </w:numPr>
+              <w:contextualSpacing/>
+              <w:rPr>
+                <w:rFonts w:cstheme="minorHAnsi"/>
+                <w:sz w:val="18"/>
+                <w:szCs w:val="18"/>
+                <w:lang w:val="es-MX"/>
+              </w:rPr>
+            </w:pPr>
+            <w:r>
+              <w:rPr>
+                <w:rFonts w:cstheme="minorHAnsi"/>
+                <w:sz w:val="18"/>
+                <w:szCs w:val="18"/>
+                <w:lang w:val="es-MX"/>
+              </w:rPr>
+              <w:t>El director selecciona el colaborador.</w:t>
+            </w:r>
+          </w:p>
+          <w:p>
+            <w:pPr>
+              <w:numPr>
+                <w:ilvl w:val="0"/>
+                <w:numId w:val="10"/>
+              </w:numPr>
+              <w:contextualSpacing/>
+              <w:rPr>
+                <w:rFonts w:cstheme="minorHAnsi"/>
+                <w:sz w:val="18"/>
+                <w:szCs w:val="18"/>
+                <w:lang w:val="es-MX"/>
+              </w:rPr>
+            </w:pPr>
+            <w:r>
+              <w:rPr>
+                <w:rFonts w:cstheme="minorHAnsi"/>
+                <w:sz w:val="18"/>
+                <w:szCs w:val="18"/>
+                <w:lang w:val="es-MX"/>
+              </w:rPr>
+              <w:t>El sistema habilita los campos para el ingreso de datos y busca los grupos vigentes para obtener sus horarios.</w:t>
+            </w:r>
+          </w:p>
+          <w:p>
+            <w:pPr>
+              <w:numPr>
+                <w:ilvl w:val="0"/>
+                <w:numId w:val="10"/>
+              </w:numPr>
+              <w:contextualSpacing/>
+              <w:rPr>
+                <w:rFonts w:cstheme="minorHAnsi"/>
+                <w:sz w:val="18"/>
+                <w:szCs w:val="18"/>
+                <w:lang w:val="es-MX"/>
+              </w:rPr>
+            </w:pPr>
+            <w:r>
+              <w:rPr>
+                <w:rFonts w:cstheme="minorHAnsi"/>
+                <w:sz w:val="18"/>
+                <w:szCs w:val="18"/>
+                <w:lang w:val="es-MX"/>
+              </w:rPr>
+              <w:t>El director ingresa tipo de baile, fecha inicio, fecha fin, cupo y los días con sus respectivas horas en que se dará clases.</w:t>
+            </w:r>
+          </w:p>
+          <w:p>
+            <w:pPr>
+              <w:numPr>
+                <w:ilvl w:val="0"/>
+                <w:numId w:val="10"/>
+              </w:numPr>
+              <w:contextualSpacing/>
+              <w:rPr>
+                <w:rFonts w:cstheme="minorHAnsi"/>
+                <w:sz w:val="18"/>
+                <w:szCs w:val="18"/>
+                <w:lang w:val="es-MX"/>
+              </w:rPr>
+            </w:pPr>
+            <w:r>
+              <w:rPr>
+                <w:rFonts w:cstheme="minorHAnsi"/>
+                <w:sz w:val="18"/>
+                <w:szCs w:val="18"/>
+                <w:lang w:val="es-MX"/>
+              </w:rPr>
+              <w:t xml:space="preserve">El sistema </w:t>
+            </w:r>
+            <w:r>
+              <w:rPr>
+                <w:rFonts w:cstheme="minorHAnsi"/>
+                <w:sz w:val="18"/>
+                <w:szCs w:val="18"/>
+                <w:lang w:val="es-MX"/>
+              </w:rPr>
+              <w:t xml:space="preserve">valida los datos, </w:t>
+            </w:r>
+            <w:r>
+              <w:rPr>
+                <w:rFonts w:cstheme="minorHAnsi"/>
+                <w:sz w:val="18"/>
+                <w:szCs w:val="18"/>
+                <w:lang w:val="es-MX"/>
+              </w:rPr>
+              <w:t>crea el grupo,</w:t>
+            </w:r>
+            <w:r>
+              <w:rPr>
+                <w:rFonts w:cstheme="minorHAnsi"/>
+                <w:sz w:val="18"/>
+                <w:szCs w:val="18"/>
+                <w:lang w:val="es-MX"/>
+              </w:rPr>
+              <w:t xml:space="preserve"> </w:t>
+            </w:r>
+            <w:r>
+              <w:rPr>
+                <w:rFonts w:cstheme="minorHAnsi"/>
+                <w:sz w:val="18"/>
+                <w:szCs w:val="18"/>
+                <w:lang w:val="es-MX"/>
+              </w:rPr>
+              <w:t>guarda la información en la base de datos</w:t>
+            </w:r>
+            <w:r>
+              <w:rPr>
+                <w:rFonts w:cstheme="minorHAnsi"/>
+                <w:sz w:val="18"/>
+                <w:szCs w:val="18"/>
+                <w:lang w:val="es-MX"/>
+              </w:rPr>
+              <w:t xml:space="preserve"> y </w:t>
+            </w:r>
+            <w:r>
+              <w:rPr>
+                <w:rFonts w:cstheme="minorHAnsi"/>
+                <w:sz w:val="18"/>
+                <w:szCs w:val="18"/>
+                <w:lang w:val="es-MX"/>
+              </w:rPr>
+              <w:t>despliega una ventana indicando del registro exitoso de grupo.</w:t>
+            </w:r>
+          </w:p>
+          <w:p>
+            <w:pPr>
+              <w:numPr>
+                <w:ilvl w:val="0"/>
+                <w:numId w:val="10"/>
+              </w:numPr>
+              <w:contextualSpacing/>
+              <w:rPr>
+                <w:rFonts w:cstheme="minorHAnsi"/>
+                <w:sz w:val="18"/>
+                <w:szCs w:val="18"/>
+                <w:lang w:val="es-MX"/>
+              </w:rPr>
+            </w:pPr>
+            <w:r>
+              <w:rPr>
+                <w:rFonts w:cstheme="minorHAnsi"/>
+                <w:sz w:val="18"/>
+                <w:szCs w:val="18"/>
+                <w:lang w:val="es-MX"/>
+              </w:rPr>
+              <w:t xml:space="preserve">El director selecciona aceptar y </w:t>
+            </w:r>
+            <w:r>
+              <w:rPr>
+                <w:rFonts w:cstheme="minorHAnsi"/>
+                <w:sz w:val="18"/>
+                <w:szCs w:val="18"/>
+                <w:lang w:val="es-MX"/>
+              </w:rPr>
+              <w:t>regresa al menú principal</w:t>
+            </w:r>
+            <w:r>
+              <w:rPr>
+                <w:rFonts w:cstheme="minorHAnsi"/>
+                <w:sz w:val="18"/>
+                <w:szCs w:val="18"/>
+                <w:lang w:val="es-MX"/>
+              </w:rPr>
+              <w:t>.</w:t>
+            </w:r>
+            <w:r>
+              <w:rPr>
+                <w:rFonts w:cstheme="minorHAnsi"/>
+                <w:sz w:val="18"/>
+                <w:szCs w:val="18"/>
+                <w:lang w:val="es-MX"/>
+              </w:rPr>
+              <w:t xml:space="preserve"> (E1)</w:t>
             </w:r>
           </w:p>
         </w:tc>
@@ -7908,6 +8354,15 @@
                 <w:lang w:val="es-MX"/>
               </w:rPr>
             </w:pPr>
+            <w:r>
+              <w:rPr>
+                <w:rFonts w:cstheme="minorHAnsi"/>
+                <w:sz w:val="18"/>
+                <w:szCs w:val="18"/>
+                <w:lang w:val="es-MX"/>
+              </w:rPr>
+              <w:t xml:space="preserve">FA1. </w:t>
+            </w:r>
             <w:r>
               <w:rPr>
                 <w:rFonts w:cstheme="minorHAnsi"/>
@@ -7967,34 +8422,25 @@
                 <w:szCs w:val="18"/>
                 <w:lang w:val="es-MX"/>
               </w:rPr>
-              <w:t xml:space="preserve">El sistema despliega una ventana con </w:t>
-            </w:r>
-            <w:r>
-              <w:rPr>
-                <w:rFonts w:cstheme="minorHAnsi"/>
-                <w:sz w:val="18"/>
-                <w:szCs w:val="18"/>
-                <w:lang w:val="es-MX"/>
-              </w:rPr>
-              <w:t>los</w:t>
-            </w:r>
-            <w:r>
-              <w:rPr>
-                <w:rFonts w:cstheme="minorHAnsi"/>
-                <w:sz w:val="18"/>
-                <w:szCs w:val="18"/>
-                <w:lang w:val="es-MX"/>
-              </w:rPr>
-              <w:t xml:space="preserve"> grupo</w:t>
-            </w:r>
-            <w:r>
-              <w:rPr>
-                <w:rFonts w:cstheme="minorHAnsi"/>
-                <w:sz w:val="18"/>
-                <w:szCs w:val="18"/>
-                <w:lang w:val="es-MX"/>
-              </w:rPr>
-              <w:t>s registrados</w:t>
+              <w:t>El sistema</w:t>
+            </w:r>
+            <w:r>
+              <w:rPr>
+                <w:rFonts w:cstheme="minorHAnsi"/>
+                <w:sz w:val="18"/>
+                <w:szCs w:val="18"/>
+                <w:lang w:val="es-MX"/>
+              </w:rPr>
+              <w:t xml:space="preserve"> </w:t>
+            </w:r>
+            <w:r>
+              <w:rPr>
+                <w:rFonts w:cstheme="minorHAnsi"/>
+                <w:sz w:val="18"/>
+                <w:szCs w:val="18"/>
+                <w:lang w:val="es-MX"/>
+              </w:rPr>
+              <w:t>despliega una ventana con un campo para ingresar el nombre del colaborador</w:t>
             </w:r>
             <w:r>
               <w:rPr>
@@ -8038,7 +8484,16 @@
                 <w:szCs w:val="18"/>
                 <w:lang w:val="es-MX"/>
               </w:rPr>
-              <w:t xml:space="preserve"> y da clic en modificar</w:t>
+              <w:t xml:space="preserve"> deseado</w:t>
+            </w:r>
+            <w:r>
+              <w:rPr>
+                <w:rFonts w:cstheme="minorHAnsi"/>
+                <w:sz w:val="18"/>
+                <w:szCs w:val="18"/>
+                <w:lang w:val="es-MX"/>
+              </w:rPr>
+              <w:t>r</w:t>
             </w:r>
             <w:r>
               <w:rPr>
@@ -8073,7 +8528,25 @@
                 <w:szCs w:val="18"/>
                 <w:lang w:val="es-MX"/>
               </w:rPr>
-              <w:t>El sistema despliega la información del grupo.</w:t>
+              <w:t>El sistema despliega la información del grupo</w:t>
+            </w:r>
+            <w:r>
+              <w:rPr>
+                <w:rFonts w:cstheme="minorHAnsi"/>
+                <w:sz w:val="18"/>
+                <w:szCs w:val="18"/>
+                <w:lang w:val="es-MX"/>
+              </w:rPr>
+              <w:t xml:space="preserve"> habilitada para su edición</w:t>
+            </w:r>
+            <w:r>
+              <w:rPr>
+                <w:rFonts w:cstheme="minorHAnsi"/>
+                <w:sz w:val="18"/>
+                <w:szCs w:val="18"/>
+                <w:lang w:val="es-MX"/>
+              </w:rPr>
+              <w:t>.</w:t>
             </w:r>
           </w:p>
           <w:p>
@@ -8125,7 +8598,74 @@
                 <w:szCs w:val="18"/>
                 <w:lang w:val="es-MX"/>
               </w:rPr>
-              <w:t>El sistema despliega un mensaje preguntando si desea guardar los cambios.</w:t>
+              <w:t xml:space="preserve">El sistema </w:t>
+            </w:r>
+            <w:r>
+              <w:rPr>
+                <w:rFonts w:cstheme="minorHAnsi"/>
+                <w:sz w:val="18"/>
+                <w:szCs w:val="18"/>
+                <w:lang w:val="es-MX"/>
+              </w:rPr>
+              <w:t xml:space="preserve">valida los datos, guarda el grupo modificado en la </w:t>
+            </w:r>
+            <w:proofErr w:type="spellStart"/>
+            <w:r>
+              <w:rPr>
+                <w:rFonts w:cstheme="minorHAnsi"/>
+                <w:sz w:val="18"/>
+                <w:szCs w:val="18"/>
+                <w:lang w:val="es-MX"/>
+              </w:rPr>
+              <w:t>bd</w:t>
+            </w:r>
+            <w:proofErr w:type="spellEnd"/>
+            <w:r>
+              <w:rPr>
+                <w:rFonts w:cstheme="minorHAnsi"/>
+                <w:sz w:val="18"/>
+                <w:szCs w:val="18"/>
+                <w:lang w:val="es-MX"/>
+              </w:rPr>
+              <w:t xml:space="preserve"> y </w:t>
+            </w:r>
+            <w:r>
+              <w:rPr>
+                <w:rFonts w:cstheme="minorHAnsi"/>
+                <w:sz w:val="18"/>
+                <w:szCs w:val="18"/>
+                <w:lang w:val="es-MX"/>
+              </w:rPr>
+              <w:t xml:space="preserve">despliega un </w:t>
+            </w:r>
+            <w:r>
+              <w:rPr>
+                <w:rFonts w:cstheme="minorHAnsi"/>
+                <w:sz w:val="18"/>
+                <w:szCs w:val="18"/>
+                <w:lang w:val="es-MX"/>
+              </w:rPr>
+              <w:t>mensaje indicando que el grupo fue modificado exitosamente.</w:t>
+            </w:r>
+            <w:r>
+              <w:rPr>
+                <w:rFonts w:cstheme="minorHAnsi"/>
+                <w:sz w:val="18"/>
+                <w:szCs w:val="18"/>
+                <w:lang w:val="es-MX"/>
+              </w:rPr>
+              <w:t xml:space="preserve"> </w:t>
+            </w:r>
+            <w:bookmarkStart w:id="0" w:name="_GoBack"/>
+            <w:bookmarkEnd w:id="0"/>
+            <w:r>
+              <w:rPr>
+                <w:rFonts w:cstheme="minorHAnsi"/>
+                <w:sz w:val="18"/>
+                <w:szCs w:val="18"/>
+                <w:lang w:val="es-MX"/>
+              </w:rPr>
+              <w:t>(E1)</w:t>
             </w:r>
           </w:p>
           <w:p>
@@ -8177,263 +8717,16 @@
                 <w:szCs w:val="18"/>
                 <w:lang w:val="es-MX"/>
               </w:rPr>
-              <w:t>El sistema guarda los cambios en la base de datos y regresa a la ventana principal.</w:t>
-            </w:r>
-          </w:p>
-          <w:p>
-            <w:pPr>
-              <w:suppressAutoHyphens w:val="0"/>
-              <w:spacing w:after="200" w:line="276" w:lineRule="auto"/>
-              <w:rPr>
-                <w:rFonts w:cstheme="minorHAnsi"/>
-                <w:sz w:val="18"/>
-                <w:szCs w:val="18"/>
-                <w:lang w:val="es-MX"/>
-              </w:rPr>
-            </w:pPr>
-            <w:r>
-              <w:rPr>
-                <w:rFonts w:cstheme="minorHAnsi"/>
-                <w:sz w:val="18"/>
-                <w:szCs w:val="18"/>
-                <w:lang w:val="es-MX"/>
-              </w:rPr>
-              <w:t>Dar de baja</w:t>
-            </w:r>
-            <w:r>
-              <w:rPr>
-                <w:rFonts w:cstheme="minorHAnsi"/>
-                <w:sz w:val="18"/>
-                <w:szCs w:val="18"/>
-                <w:lang w:val="es-MX"/>
-              </w:rPr>
-              <w:t>.</w:t>
-            </w:r>
-          </w:p>
-          <w:p>
-            <w:pPr>
-              <w:pStyle w:val="Prrafodelista"/>
-              <w:numPr>
-                <w:ilvl w:val="2"/>
-                <w:numId w:val="17"/>
-              </w:numPr>
-              <w:suppressAutoHyphens w:val="0"/>
-              <w:spacing w:after="200" w:line="276" w:lineRule="auto"/>
-              <w:rPr>
-                <w:rFonts w:cstheme="minorHAnsi"/>
-                <w:sz w:val="18"/>
-                <w:szCs w:val="18"/>
-                <w:lang w:val="es-MX"/>
-              </w:rPr>
-            </w:pPr>
-            <w:r>
-              <w:rPr>
-                <w:rFonts w:cstheme="minorHAnsi"/>
-                <w:sz w:val="18"/>
-                <w:szCs w:val="18"/>
-                <w:lang w:val="es-MX"/>
-              </w:rPr>
-              <w:t xml:space="preserve">El director da clic en </w:t>
-            </w:r>
-            <w:r>
-              <w:rPr>
-                <w:rFonts w:cstheme="minorHAnsi"/>
-                <w:sz w:val="18"/>
-                <w:szCs w:val="18"/>
-                <w:lang w:val="es-MX"/>
-              </w:rPr>
-              <w:t>dar de baja</w:t>
-            </w:r>
-            <w:r>
-              <w:rPr>
-                <w:rFonts w:cstheme="minorHAnsi"/>
-                <w:sz w:val="18"/>
-                <w:szCs w:val="18"/>
-                <w:lang w:val="es-MX"/>
-              </w:rPr>
-              <w:t xml:space="preserve"> grupo</w:t>
-            </w:r>
-          </w:p>
-          <w:p>
-            <w:pPr>
-              <w:pStyle w:val="Prrafodelista"/>
-              <w:numPr>
-                <w:ilvl w:val="0"/>
-                <w:numId w:val="26"/>
-              </w:numPr>
-              <w:suppressAutoHyphens w:val="0"/>
-              <w:spacing w:after="200" w:line="276" w:lineRule="auto"/>
-              <w:rPr>
-                <w:rFonts w:cstheme="minorHAnsi"/>
-                <w:sz w:val="18"/>
-                <w:szCs w:val="18"/>
-                <w:lang w:val="es-MX"/>
-              </w:rPr>
-            </w:pPr>
-            <w:r>
-              <w:rPr>
-                <w:rFonts w:cstheme="minorHAnsi"/>
-                <w:sz w:val="18"/>
-                <w:szCs w:val="18"/>
-                <w:lang w:val="es-MX"/>
-              </w:rPr>
-              <w:t>El sistema despliega una ventana con el campo de selección de grupo.</w:t>
-            </w:r>
-          </w:p>
-          <w:p>
-            <w:pPr>
-              <w:pStyle w:val="Prrafodelista"/>
-              <w:numPr>
-                <w:ilvl w:val="0"/>
-                <w:numId w:val="27"/>
-              </w:numPr>
-              <w:suppressAutoHyphens w:val="0"/>
-              <w:spacing w:after="200" w:line="276" w:lineRule="auto"/>
-              <w:rPr>
-                <w:rFonts w:cstheme="minorHAnsi"/>
-                <w:sz w:val="18"/>
-                <w:szCs w:val="18"/>
-                <w:lang w:val="es-MX"/>
-              </w:rPr>
-            </w:pPr>
-            <w:r>
-              <w:rPr>
-                <w:rFonts w:cstheme="minorHAnsi"/>
-                <w:sz w:val="18"/>
-                <w:szCs w:val="18"/>
-                <w:lang w:val="es-MX"/>
-              </w:rPr>
-              <w:t>El director selecciona el grupo.</w:t>
-            </w:r>
-          </w:p>
-          <w:p>
-            <w:pPr>
-              <w:pStyle w:val="Prrafodelista"/>
-              <w:numPr>
-                <w:ilvl w:val="0"/>
-                <w:numId w:val="28"/>
-              </w:numPr>
-              <w:suppressAutoHyphens w:val="0"/>
-              <w:spacing w:after="200" w:line="276" w:lineRule="auto"/>
-              <w:rPr>
-                <w:rFonts w:cstheme="minorHAnsi"/>
-                <w:sz w:val="18"/>
-                <w:szCs w:val="18"/>
-                <w:lang w:val="es-MX"/>
-              </w:rPr>
-            </w:pPr>
-            <w:r>
-              <w:rPr>
-                <w:rFonts w:cstheme="minorHAnsi"/>
-                <w:sz w:val="18"/>
-                <w:szCs w:val="18"/>
-                <w:lang w:val="es-MX"/>
-              </w:rPr>
-              <w:t>El sistema despliega la información del grupo.</w:t>
-            </w:r>
-          </w:p>
-          <w:p>
-            <w:pPr>
-              <w:pStyle w:val="Prrafodelista"/>
-              <w:numPr>
-                <w:ilvl w:val="0"/>
-                <w:numId w:val="29"/>
-              </w:numPr>
-              <w:suppressAutoHyphens w:val="0"/>
-              <w:spacing w:after="200" w:line="276" w:lineRule="auto"/>
-              <w:rPr>
-                <w:rFonts w:cstheme="minorHAnsi"/>
-                <w:sz w:val="18"/>
-                <w:szCs w:val="18"/>
-                <w:lang w:val="es-MX"/>
-              </w:rPr>
-            </w:pPr>
-            <w:r>
-              <w:rPr>
-                <w:rFonts w:cstheme="minorHAnsi"/>
-                <w:sz w:val="18"/>
-                <w:szCs w:val="18"/>
-                <w:lang w:val="es-MX"/>
-              </w:rPr>
-              <w:t>El director selecciona cancelar grupo.</w:t>
-            </w:r>
-          </w:p>
-          <w:p>
-            <w:pPr>
-              <w:pStyle w:val="Prrafodelista"/>
-              <w:numPr>
-                <w:ilvl w:val="0"/>
-                <w:numId w:val="30"/>
-              </w:numPr>
-              <w:suppressAutoHyphens w:val="0"/>
-              <w:spacing w:after="200" w:line="276" w:lineRule="auto"/>
-              <w:rPr>
-                <w:rFonts w:cstheme="minorHAnsi"/>
-                <w:sz w:val="18"/>
-                <w:szCs w:val="18"/>
-                <w:lang w:val="es-MX"/>
-              </w:rPr>
-            </w:pPr>
-            <w:r>
-              <w:rPr>
-                <w:rFonts w:cstheme="minorHAnsi"/>
-                <w:sz w:val="18"/>
-                <w:szCs w:val="18"/>
-                <w:lang w:val="es-MX"/>
-              </w:rPr>
-              <w:t>El sistema despliega un mensaje preguntando si desea cancelar el grupo.</w:t>
-            </w:r>
-          </w:p>
-          <w:p>
-            <w:pPr>
-              <w:pStyle w:val="Prrafodelista"/>
-              <w:numPr>
-                <w:ilvl w:val="0"/>
-                <w:numId w:val="31"/>
-              </w:numPr>
-              <w:suppressAutoHyphens w:val="0"/>
-              <w:spacing w:after="200" w:line="276" w:lineRule="auto"/>
-              <w:rPr>
-                <w:rFonts w:cstheme="minorHAnsi"/>
-                <w:sz w:val="18"/>
-                <w:szCs w:val="18"/>
-                <w:lang w:val="es-MX"/>
-              </w:rPr>
-            </w:pPr>
-            <w:r>
-              <w:rPr>
-                <w:rFonts w:cstheme="minorHAnsi"/>
-                <w:sz w:val="18"/>
-                <w:szCs w:val="18"/>
-                <w:lang w:val="es-MX"/>
-              </w:rPr>
-              <w:t>El director da clic en aceptar.</w:t>
-            </w:r>
-          </w:p>
-          <w:p>
-            <w:pPr>
-              <w:pStyle w:val="Prrafodelista"/>
-              <w:numPr>
-                <w:ilvl w:val="0"/>
-                <w:numId w:val="32"/>
-              </w:numPr>
-              <w:suppressAutoHyphens w:val="0"/>
-              <w:spacing w:after="200" w:line="276" w:lineRule="auto"/>
-              <w:rPr>
-                <w:rFonts w:cstheme="minorHAnsi"/>
-                <w:sz w:val="18"/>
-                <w:szCs w:val="18"/>
-                <w:lang w:val="es-MX"/>
-              </w:rPr>
-            </w:pPr>
-            <w:r>
-              <w:rPr>
-                <w:rFonts w:cstheme="minorHAnsi"/>
-                <w:sz w:val="18"/>
-                <w:szCs w:val="18"/>
-                <w:lang w:val="es-MX"/>
-              </w:rPr>
-              <w:t>El sistema cancela el grupo, guarda los cambios en la base de datos y regresa a la ventana principal.</w:t>
+              <w:t xml:space="preserve">El sistema </w:t>
+            </w:r>
+            <w:r>
+              <w:rPr>
+                <w:rFonts w:cstheme="minorHAnsi"/>
+                <w:sz w:val="18"/>
+                <w:szCs w:val="18"/>
+                <w:lang w:val="es-MX"/>
+              </w:rPr>
+              <w:t>regresa a la ventana principal.</w:t>
             </w:r>
           </w:p>
         </w:tc>
@@ -8563,7 +8856,25 @@
                 <w:szCs w:val="18"/>
                 <w:lang w:val="es-MX"/>
               </w:rPr>
-              <w:t>4.1.3 El sistema regresa al punto 2.</w:t>
+              <w:t xml:space="preserve">4.1.3 El sistema regresa al </w:t>
+            </w:r>
+            <w:r>
+              <w:rPr>
+                <w:rFonts w:cstheme="minorHAnsi"/>
+                <w:sz w:val="18"/>
+                <w:szCs w:val="18"/>
+                <w:lang w:val="es-MX"/>
+              </w:rPr>
+              <w:t>menú principal</w:t>
+            </w:r>
+            <w:r>
+              <w:rPr>
+                <w:rFonts w:cstheme="minorHAnsi"/>
+                <w:sz w:val="18"/>
+                <w:szCs w:val="18"/>
+                <w:lang w:val="es-MX"/>
+              </w:rPr>
+              <w:t>.</w:t>
             </w:r>
           </w:p>
         </w:tc>
@@ -8582,8 +8893,6 @@
           <w:lang w:val="es-MX"/>
         </w:rPr>
       </w:pPr>
-      <w:bookmarkStart w:id="0" w:name="_GoBack"/>
-      <w:bookmarkEnd w:id="0"/>
     </w:p>
     <w:sectPr>
       <w:pgSz w:w="12240" w:h="15840"/>
@@ -10124,6 +10433,95 @@
     </w:lvl>
   </w:abstractNum>
   <w:abstractNum w:abstractNumId="15" w15:restartNumberingAfterBreak="0">
+    <w:nsid w:val="3FF13376"/>
+    <w:multiLevelType w:val="hybridMultilevel"/>
+    <w:tmpl w:val="DB109042"/>
+    <w:lvl w:ilvl="0" w:tplc="B4B2B8E8">
+      <w:start w:val="1"/>
+      <w:numFmt w:val="decimal"/>
+      <w:lvlText w:val="7.1.%1."/>
+      <w:lvlJc w:val="left"/>
+      <w:pPr>
+        <w:ind w:left="360" w:hanging="360"/>
+      </w:pPr>
+      <w:rPr>
+        <w:rFonts w:hint="default"/>
+      </w:rPr>
+    </w:lvl>
+    <w:lvl w:ilvl="1" w:tplc="080A0019" w:tentative="1">
+      <w:start w:val="1"/>
+      <w:numFmt w:val="lowerLetter"/>
+      <w:lvlText w:val="%2."/>
+      <w:lvlJc w:val="left"/>
+      <w:pPr>
+        <w:ind w:left="1080" w:hanging="360"/>
+      </w:pPr>
+    </w:lvl>
+    <w:lvl w:ilvl="2" w:tplc="080A001B" w:tentative="1">
+      <w:start w:val="1"/>
+      <w:numFmt w:val="lowerRoman"/>
+      <w:lvlText w:val="%3."/>
+      <w:lvlJc w:val="right"/>
+      <w:pPr>
+        <w:ind w:left="1800" w:hanging="180"/>
+      </w:pPr>
+    </w:lvl>
+    <w:lvl w:ilvl="3" w:tplc="080A000F" w:tentative="1">
+      <w:start w:val="1"/>
+      <w:numFmt w:val="decimal"/>
+      <w:lvlText w:val="%4."/>
+      <w:lvlJc w:val="left"/>
+      <w:pPr>
+        <w:ind w:left="2520" w:hanging="360"/>
+      </w:pPr>
+    </w:lvl>
+    <w:lvl w:ilvl="4" w:tplc="080A0019" w:tentative="1">
+      <w:start w:val="1"/>
+      <w:numFmt w:val="lowerLetter"/>
+      <w:lvlText w:val="%5."/>
+      <w:lvlJc w:val="left"/>
+      <w:pPr>
+        <w:ind w:left="3240" w:hanging="360"/>
+      </w:pPr>
+    </w:lvl>
+    <w:lvl w:ilvl="5" w:tplc="080A001B" w:tentative="1">
+      <w:start w:val="1"/>
+      <w:numFmt w:val="lowerRoman"/>
+      <w:lvlText w:val="%6."/>
+      <w:lvlJc w:val="right"/>
+      <w:pPr>
+        <w:ind w:left="3960" w:hanging="180"/>
+      </w:pPr>
+    </w:lvl>
+    <w:lvl w:ilvl="6" w:tplc="080A000F" w:tentative="1">
+      <w:start w:val="1"/>
+      <w:numFmt w:val="decimal"/>
+      <w:lvlText w:val="%7."/>
+      <w:lvlJc w:val="left"/>
+      <w:pPr>
+        <w:ind w:left="4680" w:hanging="360"/>
+      </w:pPr>
+    </w:lvl>
+    <w:lvl w:ilvl="7" w:tplc="080A0019" w:tentative="1">
+      <w:start w:val="1"/>
+      <w:numFmt w:val="lowerLetter"/>
+      <w:lvlText w:val="%8."/>
+      <w:lvlJc w:val="left"/>
+      <w:pPr>
+        <w:ind w:left="5400" w:hanging="360"/>
+      </w:pPr>
+    </w:lvl>
+    <w:lvl w:ilvl="8" w:tplc="080A001B" w:tentative="1">
+      <w:start w:val="1"/>
+      <w:numFmt w:val="lowerRoman"/>
+      <w:lvlText w:val="%9."/>
+      <w:lvlJc w:val="right"/>
+      <w:pPr>
+        <w:ind w:left="6120" w:hanging="180"/>
+      </w:pPr>
+    </w:lvl>
+  </w:abstractNum>
+  <w:abstractNum w:abstractNumId="16" w15:restartNumberingAfterBreak="0">
     <w:nsid w:val="42EB0432"/>
     <w:multiLevelType w:val="hybridMultilevel"/>
     <w:tmpl w:val="2A5EBDAC"/>
@@ -10212,7 +10610,7 @@
       </w:pPr>
     </w:lvl>
   </w:abstractNum>
-  <w:abstractNum w:abstractNumId="16" w15:restartNumberingAfterBreak="0">
+  <w:abstractNum w:abstractNumId="17" w15:restartNumberingAfterBreak="0">
     <w:nsid w:val="48440A1E"/>
     <w:multiLevelType w:val="multilevel"/>
     <w:tmpl w:val="8ED0438A"/>
@@ -10325,14 +10723,14 @@
       </w:rPr>
     </w:lvl>
   </w:abstractNum>
-  <w:abstractNum w:abstractNumId="17" w15:restartNumberingAfterBreak="0">
+  <w:abstractNum w:abstractNumId="18" w15:restartNumberingAfterBreak="0">
     <w:nsid w:val="4AAE4A39"/>
     <w:multiLevelType w:val="hybridMultilevel"/>
-    <w:tmpl w:val="B94E791E"/>
-    <w:lvl w:ilvl="0" w:tplc="2C180AFC">
-      <w:start w:val="1"/>
-      <w:numFmt w:val="decimal"/>
-      <w:lvlText w:val="%1.1.3.6"/>
+    <w:tmpl w:val="03AC5D3E"/>
+    <w:lvl w:ilvl="0" w:tplc="3DB847E8">
+      <w:start w:val="1"/>
+      <w:numFmt w:val="decimal"/>
+      <w:lvlText w:val="%1.1.3.2"/>
       <w:lvlJc w:val="left"/>
       <w:pPr>
         <w:ind w:left="360" w:hanging="360"/>
@@ -10414,7 +10812,7 @@
       </w:pPr>
     </w:lvl>
   </w:abstractNum>
-  <w:abstractNum w:abstractNumId="18" w15:restartNumberingAfterBreak="0">
+  <w:abstractNum w:abstractNumId="19" w15:restartNumberingAfterBreak="0">
     <w:nsid w:val="570E77A4"/>
     <w:multiLevelType w:val="multilevel"/>
     <w:tmpl w:val="2872F2F4"/>
@@ -10527,7 +10925,7 @@
       </w:rPr>
     </w:lvl>
   </w:abstractNum>
-  <w:abstractNum w:abstractNumId="19" w15:restartNumberingAfterBreak="0">
+  <w:abstractNum w:abstractNumId="20" w15:restartNumberingAfterBreak="0">
     <w:nsid w:val="58C66DED"/>
     <w:multiLevelType w:val="hybridMultilevel"/>
     <w:tmpl w:val="CCA67758"/>
@@ -10616,7 +11014,7 @@
       </w:pPr>
     </w:lvl>
   </w:abstractNum>
-  <w:abstractNum w:abstractNumId="20" w15:restartNumberingAfterBreak="0">
+  <w:abstractNum w:abstractNumId="21" w15:restartNumberingAfterBreak="0">
     <w:nsid w:val="5ED83CD6"/>
     <w:multiLevelType w:val="hybridMultilevel"/>
     <w:tmpl w:val="5B4E5676"/>
@@ -10705,14 +11103,14 @@
       </w:pPr>
     </w:lvl>
   </w:abstractNum>
-  <w:abstractNum w:abstractNumId="21" w15:restartNumberingAfterBreak="0">
+  <w:abstractNum w:abstractNumId="22" w15:restartNumberingAfterBreak="0">
     <w:nsid w:val="60AD24FD"/>
     <w:multiLevelType w:val="hybridMultilevel"/>
-    <w:tmpl w:val="158E699A"/>
-    <w:lvl w:ilvl="0" w:tplc="EB8A93CA">
-      <w:start w:val="1"/>
-      <w:numFmt w:val="decimal"/>
-      <w:lvlText w:val="%1.1.3.8"/>
+    <w:tmpl w:val="46245C8C"/>
+    <w:lvl w:ilvl="0" w:tplc="30DA8F9E">
+      <w:start w:val="1"/>
+      <w:numFmt w:val="decimal"/>
+      <w:lvlText w:val="%1.1.3.4"/>
       <w:lvlJc w:val="left"/>
       <w:pPr>
         <w:ind w:left="360" w:hanging="360"/>
@@ -10794,7 +11192,7 @@
       </w:pPr>
     </w:lvl>
   </w:abstractNum>
-  <w:abstractNum w:abstractNumId="22" w15:restartNumberingAfterBreak="0">
+  <w:abstractNum w:abstractNumId="23" w15:restartNumberingAfterBreak="0">
     <w:nsid w:val="62B925AD"/>
     <w:multiLevelType w:val="hybridMultilevel"/>
     <w:tmpl w:val="BAACFA56"/>
@@ -10883,7 +11281,7 @@
       </w:pPr>
     </w:lvl>
   </w:abstractNum>
-  <w:abstractNum w:abstractNumId="23" w15:restartNumberingAfterBreak="0">
+  <w:abstractNum w:abstractNumId="24" w15:restartNumberingAfterBreak="0">
     <w:nsid w:val="677A714F"/>
     <w:multiLevelType w:val="hybridMultilevel"/>
     <w:tmpl w:val="47C6CC24"/>
@@ -10972,7 +11370,7 @@
       </w:pPr>
     </w:lvl>
   </w:abstractNum>
-  <w:abstractNum w:abstractNumId="24" w15:restartNumberingAfterBreak="0">
+  <w:abstractNum w:abstractNumId="25" w15:restartNumberingAfterBreak="0">
     <w:nsid w:val="68A41AB7"/>
     <w:multiLevelType w:val="hybridMultilevel"/>
     <w:tmpl w:val="2710DFB6"/>
@@ -11061,7 +11459,7 @@
       </w:pPr>
     </w:lvl>
   </w:abstractNum>
-  <w:abstractNum w:abstractNumId="25" w15:restartNumberingAfterBreak="0">
+  <w:abstractNum w:abstractNumId="26" w15:restartNumberingAfterBreak="0">
     <w:nsid w:val="708F5D2A"/>
     <w:multiLevelType w:val="multilevel"/>
     <w:tmpl w:val="DA78E528"/>
@@ -11174,7 +11572,7 @@
       </w:rPr>
     </w:lvl>
   </w:abstractNum>
-  <w:abstractNum w:abstractNumId="26" w15:restartNumberingAfterBreak="0">
+  <w:abstractNum w:abstractNumId="27" w15:restartNumberingAfterBreak="0">
     <w:nsid w:val="738B71EA"/>
     <w:multiLevelType w:val="multilevel"/>
     <w:tmpl w:val="7AB0254E"/>
@@ -11260,14 +11658,14 @@
       </w:pPr>
     </w:lvl>
   </w:abstractNum>
-  <w:abstractNum w:abstractNumId="27" w15:restartNumberingAfterBreak="0">
+  <w:abstractNum w:abstractNumId="28" w15:restartNumberingAfterBreak="0">
     <w:nsid w:val="757D1D28"/>
     <w:multiLevelType w:val="hybridMultilevel"/>
-    <w:tmpl w:val="E4E857DE"/>
-    <w:lvl w:ilvl="0" w:tplc="C088AFCE">
-      <w:start w:val="1"/>
-      <w:numFmt w:val="decimal"/>
-      <w:lvlText w:val="%1.1.3.7"/>
+    <w:tmpl w:val="39C46404"/>
+    <w:lvl w:ilvl="0" w:tplc="D80E0FE6">
+      <w:start w:val="1"/>
+      <w:numFmt w:val="decimal"/>
+      <w:lvlText w:val="%1.1.3.3"/>
       <w:lvlJc w:val="left"/>
       <w:pPr>
         <w:ind w:left="360" w:hanging="360"/>
@@ -11349,7 +11747,7 @@
       </w:pPr>
     </w:lvl>
   </w:abstractNum>
-  <w:abstractNum w:abstractNumId="28" w15:restartNumberingAfterBreak="0">
+  <w:abstractNum w:abstractNumId="29" w15:restartNumberingAfterBreak="0">
     <w:nsid w:val="76CA723F"/>
     <w:multiLevelType w:val="multilevel"/>
     <w:tmpl w:val="7AB0254E"/>
@@ -11435,7 +11833,7 @@
       </w:pPr>
     </w:lvl>
   </w:abstractNum>
-  <w:abstractNum w:abstractNumId="29" w15:restartNumberingAfterBreak="0">
+  <w:abstractNum w:abstractNumId="30" w15:restartNumberingAfterBreak="0">
     <w:nsid w:val="78300D0C"/>
     <w:multiLevelType w:val="multilevel"/>
     <w:tmpl w:val="77FA0D62"/>
@@ -11548,7 +11946,7 @@
       </w:rPr>
     </w:lvl>
   </w:abstractNum>
-  <w:abstractNum w:abstractNumId="30" w15:restartNumberingAfterBreak="0">
+  <w:abstractNum w:abstractNumId="31" w15:restartNumberingAfterBreak="0">
     <w:nsid w:val="7D7C605A"/>
     <w:multiLevelType w:val="multilevel"/>
     <w:tmpl w:val="7AB0254E"/>
@@ -11634,7 +12032,7 @@
       </w:pPr>
     </w:lvl>
   </w:abstractNum>
-  <w:abstractNum w:abstractNumId="31" w15:restartNumberingAfterBreak="0">
+  <w:abstractNum w:abstractNumId="32" w15:restartNumberingAfterBreak="0">
     <w:nsid w:val="7FD307E6"/>
     <w:multiLevelType w:val="multilevel"/>
     <w:tmpl w:val="40FA2A70"/>
@@ -11748,13 +12146,13 @@
     </w:lvl>
   </w:abstractNum>
   <w:num w:numId="1">
-    <w:abstractNumId w:val="28"/>
+    <w:abstractNumId w:val="29"/>
   </w:num>
   <w:num w:numId="2">
     <w:abstractNumId w:val="0"/>
   </w:num>
   <w:num w:numId="3">
-    <w:abstractNumId w:val="16"/>
+    <w:abstractNumId w:val="17"/>
   </w:num>
   <w:num w:numId="4">
     <w:abstractNumId w:val="4"/>
@@ -11766,10 +12164,10 @@
     <w:abstractNumId w:val="7"/>
   </w:num>
   <w:num w:numId="7">
-    <w:abstractNumId w:val="26"/>
+    <w:abstractNumId w:val="27"/>
   </w:num>
   <w:num w:numId="8">
-    <w:abstractNumId w:val="30"/>
+    <w:abstractNumId w:val="31"/>
   </w:num>
   <w:num w:numId="9">
     <w:abstractNumId w:val="13"/>
@@ -11784,64 +12182,67 @@
     <w:abstractNumId w:val="8"/>
   </w:num>
   <w:num w:numId="13">
-    <w:abstractNumId w:val="25"/>
+    <w:abstractNumId w:val="26"/>
   </w:num>
   <w:num w:numId="14">
     <w:abstractNumId w:val="5"/>
   </w:num>
   <w:num w:numId="15">
-    <w:abstractNumId w:val="31"/>
+    <w:abstractNumId w:val="32"/>
   </w:num>
   <w:num w:numId="16">
     <w:abstractNumId w:val="11"/>
   </w:num>
   <w:num w:numId="17">
-    <w:abstractNumId w:val="18"/>
+    <w:abstractNumId w:val="19"/>
   </w:num>
   <w:num w:numId="18">
     <w:abstractNumId w:val="3"/>
   </w:num>
   <w:num w:numId="19">
-    <w:abstractNumId w:val="29"/>
+    <w:abstractNumId w:val="30"/>
   </w:num>
   <w:num w:numId="20">
     <w:abstractNumId w:val="9"/>
   </w:num>
   <w:num w:numId="21">
-    <w:abstractNumId w:val="24"/>
+    <w:abstractNumId w:val="25"/>
   </w:num>
   <w:num w:numId="22">
     <w:abstractNumId w:val="10"/>
   </w:num>
   <w:num w:numId="23">
-    <w:abstractNumId w:val="20"/>
+    <w:abstractNumId w:val="21"/>
   </w:num>
   <w:num w:numId="24">
     <w:abstractNumId w:val="1"/>
   </w:num>
   <w:num w:numId="25">
-    <w:abstractNumId w:val="19"/>
+    <w:abstractNumId w:val="20"/>
   </w:num>
   <w:num w:numId="26">
-    <w:abstractNumId w:val="15"/>
+    <w:abstractNumId w:val="16"/>
   </w:num>
   <w:num w:numId="27">
     <w:abstractNumId w:val="2"/>
   </w:num>
   <w:num w:numId="28">
+    <w:abstractNumId w:val="24"/>
+  </w:num>
+  <w:num w:numId="29">
     <w:abstractNumId w:val="23"/>
   </w:num>
-  <w:num w:numId="29">
+  <w:num w:numId="30">
+    <w:abstractNumId w:val="18"/>
+  </w:num>
+  <w:num w:numId="31">
+    <w:abstractNumId w:val="28"/>
+  </w:num>
+  <w:num w:numId="32">
     <w:abstractNumId w:val="22"/>
   </w:num>
-  <w:num w:numId="30">
-    <w:abstractNumId w:val="17"/>
-  </w:num>
-  <w:num w:numId="31">
-    <w:abstractNumId w:val="27"/>
-  </w:num>
-  <w:num w:numId="32">
-    <w:abstractNumId w:val="21"/>
+  <w:num w:numId="33">
+    <w:abstractNumId w:val="15"/>
   </w:num>
 </w:numbering>
 </file>

</xml_diff>